<commit_message>
Update the document. ExportRun params and tableKind supported.
</commit_message>
<xml_diff>
--- a/documents/TSET2_docs.docx
+++ b/documents/TSET2_docs.docx
@@ -46,12 +46,14 @@
         </w:rPr>
         <w:t>语句，存入</w:t>
       </w:r>
+      <w:proofErr w:type="spellStart"/>
       <w:r>
         <w:rPr>
           <w:rFonts w:hint="eastAsia"/>
         </w:rPr>
         <w:t>CREATE.sql</w:t>
       </w:r>
+      <w:proofErr w:type="spellEnd"/>
       <w:r>
         <w:rPr>
           <w:rFonts w:hint="eastAsia"/>
@@ -66,24 +68,28 @@
         </w:rPr>
         <w:t>不能直接采用</w:t>
       </w:r>
+      <w:proofErr w:type="spellStart"/>
       <w:r>
         <w:rPr>
           <w:rFonts w:hint="eastAsia"/>
         </w:rPr>
         <w:t>DBC.tables</w:t>
       </w:r>
+      <w:proofErr w:type="spellEnd"/>
       <w:r>
         <w:rPr>
           <w:rFonts w:hint="eastAsia"/>
         </w:rPr>
         <w:t>中的</w:t>
       </w:r>
+      <w:proofErr w:type="spellStart"/>
       <w:r>
         <w:rPr>
           <w:rFonts w:hint="eastAsia"/>
         </w:rPr>
         <w:t>requesttext</w:t>
       </w:r>
+      <w:proofErr w:type="spellEnd"/>
       <w:r>
         <w:rPr>
           <w:rFonts w:hint="eastAsia"/>
@@ -266,8 +272,16 @@
         <w:rPr>
           <w:rFonts w:hint="eastAsia"/>
         </w:rPr>
-        <w:t>create dbname.tablename</w:t>
-      </w:r>
+        <w:t xml:space="preserve">create </w:t>
+      </w:r>
+      <w:proofErr w:type="spellStart"/>
+      <w:r>
+        <w:rPr>
+          <w:rFonts w:hint="eastAsia"/>
+        </w:rPr>
+        <w:t>dbname.tablename</w:t>
+      </w:r>
+      <w:proofErr w:type="spellEnd"/>
       <w:r>
         <w:t>…</w:t>
       </w:r>
@@ -281,8 +295,16 @@
         <w:rPr>
           <w:rFonts w:hint="eastAsia"/>
         </w:rPr>
-        <w:t>create tablename</w:t>
-      </w:r>
+        <w:t xml:space="preserve">create </w:t>
+      </w:r>
+      <w:proofErr w:type="spellStart"/>
+      <w:r>
+        <w:rPr>
+          <w:rFonts w:hint="eastAsia"/>
+        </w:rPr>
+        <w:t>tablename</w:t>
+      </w:r>
+      <w:proofErr w:type="spellEnd"/>
       <w:r>
         <w:rPr>
           <w:rFonts w:hint="eastAsia"/>
@@ -298,12 +320,14 @@
           <w:numId w:val="3"/>
         </w:numPr>
       </w:pPr>
+      <w:proofErr w:type="spellStart"/>
       <w:r>
         <w:rPr>
           <w:rFonts w:hint="eastAsia"/>
         </w:rPr>
         <w:t>SystemFE</w:t>
       </w:r>
+      <w:proofErr w:type="spellEnd"/>
       <w:r>
         <w:rPr>
           <w:rFonts w:hint="eastAsia"/>
@@ -322,24 +346,28 @@
         </w:rPr>
         <w:t>创建，</w:t>
       </w:r>
+      <w:proofErr w:type="spellStart"/>
       <w:r>
         <w:rPr>
           <w:rFonts w:hint="eastAsia"/>
         </w:rPr>
         <w:t>pct_hist_usr</w:t>
       </w:r>
+      <w:proofErr w:type="spellEnd"/>
       <w:r>
         <w:rPr>
           <w:rFonts w:hint="eastAsia"/>
         </w:rPr>
         <w:t>对</w:t>
       </w:r>
+      <w:proofErr w:type="spellStart"/>
       <w:r>
         <w:rPr>
           <w:rFonts w:hint="eastAsia"/>
         </w:rPr>
         <w:t>systemfe</w:t>
       </w:r>
+      <w:proofErr w:type="spellEnd"/>
       <w:r>
         <w:rPr>
           <w:rFonts w:hint="eastAsia"/>
@@ -394,12 +422,14 @@
         </w:rPr>
         <w:t>权限，因而可以访问</w:t>
       </w:r>
+      <w:proofErr w:type="spellStart"/>
       <w:r>
         <w:rPr>
           <w:rFonts w:hint="eastAsia"/>
         </w:rPr>
         <w:t>systemfe</w:t>
       </w:r>
+      <w:proofErr w:type="spellEnd"/>
       <w:r>
         <w:rPr>
           <w:rFonts w:hint="eastAsia"/>
@@ -531,18 +561,73 @@
           <w:ilvl w:val="0"/>
           <w:numId w:val="3"/>
         </w:numPr>
-        <w:rPr>
-          <w:rFonts w:hint="eastAsia"/>
-        </w:rPr>
-      </w:pPr>
+      </w:pPr>
+      <w:proofErr w:type="spellStart"/>
       <w:r>
         <w:t>SystemID</w:t>
       </w:r>
-      <w:r>
-        <w:rPr>
-          <w:rFonts w:hint="eastAsia"/>
-        </w:rPr>
-        <w:t xml:space="preserve">, SystemName, DatabaseID, DatabaseName, TableID, </w:t>
+      <w:proofErr w:type="spellEnd"/>
+      <w:r>
+        <w:rPr>
+          <w:rFonts w:hint="eastAsia"/>
+        </w:rPr>
+        <w:t xml:space="preserve">, </w:t>
+      </w:r>
+      <w:proofErr w:type="spellStart"/>
+      <w:r>
+        <w:rPr>
+          <w:rFonts w:hint="eastAsia"/>
+        </w:rPr>
+        <w:t>SystemName</w:t>
+      </w:r>
+      <w:proofErr w:type="spellEnd"/>
+      <w:r>
+        <w:rPr>
+          <w:rFonts w:hint="eastAsia"/>
+        </w:rPr>
+        <w:t xml:space="preserve">, </w:t>
+      </w:r>
+      <w:proofErr w:type="spellStart"/>
+      <w:r>
+        <w:rPr>
+          <w:rFonts w:hint="eastAsia"/>
+        </w:rPr>
+        <w:t>DatabaseID</w:t>
+      </w:r>
+      <w:proofErr w:type="spellEnd"/>
+      <w:r>
+        <w:rPr>
+          <w:rFonts w:hint="eastAsia"/>
+        </w:rPr>
+        <w:t xml:space="preserve">, </w:t>
+      </w:r>
+      <w:proofErr w:type="spellStart"/>
+      <w:r>
+        <w:rPr>
+          <w:rFonts w:hint="eastAsia"/>
+        </w:rPr>
+        <w:t>DatabaseName</w:t>
+      </w:r>
+      <w:proofErr w:type="spellEnd"/>
+      <w:r>
+        <w:rPr>
+          <w:rFonts w:hint="eastAsia"/>
+        </w:rPr>
+        <w:t xml:space="preserve">, </w:t>
+      </w:r>
+      <w:proofErr w:type="spellStart"/>
+      <w:r>
+        <w:rPr>
+          <w:rFonts w:hint="eastAsia"/>
+        </w:rPr>
+        <w:t>TableID</w:t>
+      </w:r>
+      <w:proofErr w:type="spellEnd"/>
+      <w:r>
+        <w:rPr>
+          <w:rFonts w:hint="eastAsia"/>
+        </w:rPr>
+        <w:t xml:space="preserve">, </w:t>
       </w:r>
       <w:r>
         <w:rPr>
@@ -564,8 +649,827 @@
           <w:numId w:val="3"/>
         </w:numPr>
       </w:pPr>
-      <w:bookmarkStart w:id="0" w:name="_GoBack"/>
-      <w:bookmarkEnd w:id="0"/>
+    </w:p>
+    <w:p>
+      <w:r>
+        <w:t>20130328</w:t>
+      </w:r>
+    </w:p>
+    <w:p>
+      <w:pPr>
+        <w:rPr>
+          <w:rFonts w:hint="eastAsia"/>
+        </w:rPr>
+      </w:pPr>
+      <w:proofErr w:type="spellStart"/>
+      <w:r>
+        <w:t>ExportRun</w:t>
+      </w:r>
+      <w:proofErr w:type="spellEnd"/>
+      <w:r>
+        <w:t xml:space="preserve"> </w:t>
+      </w:r>
+      <w:r>
+        <w:rPr>
+          <w:rFonts w:hint="eastAsia"/>
+        </w:rPr>
+        <w:t>参数：</w:t>
+      </w:r>
+    </w:p>
+    <w:p>
+      <w:pPr>
+        <w:rPr>
+          <w:rFonts w:hint="eastAsia"/>
+        </w:rPr>
+      </w:pPr>
+      <w:r>
+        <w:rPr>
+          <w:rFonts w:hint="eastAsia"/>
+        </w:rPr>
+        <w:t>第一个参数</w:t>
+      </w:r>
+      <w:r>
+        <w:rPr>
+          <w:rFonts w:hint="eastAsia"/>
+        </w:rPr>
+        <w:t>EF</w:t>
+      </w:r>
+      <w:r>
+        <w:rPr>
+          <w:rFonts w:hint="eastAsia"/>
+        </w:rPr>
+        <w:t>表示不导出</w:t>
+      </w:r>
+      <w:proofErr w:type="spellStart"/>
+      <w:r>
+        <w:rPr>
+          <w:rFonts w:hint="eastAsia"/>
+        </w:rPr>
+        <w:t>PhysicalConfiguration</w:t>
+      </w:r>
+      <w:proofErr w:type="spellEnd"/>
+      <w:r>
+        <w:rPr>
+          <w:rFonts w:hint="eastAsia"/>
+        </w:rPr>
+        <w:t>和</w:t>
+      </w:r>
+      <w:proofErr w:type="spellStart"/>
+      <w:r>
+        <w:rPr>
+          <w:rFonts w:hint="eastAsia"/>
+        </w:rPr>
+        <w:t>VirtualConfiguration</w:t>
+      </w:r>
+      <w:proofErr w:type="spellEnd"/>
+    </w:p>
+    <w:p>
+      <w:pPr>
+        <w:rPr>
+          <w:rFonts w:hint="eastAsia"/>
+        </w:rPr>
+      </w:pPr>
+      <w:r>
+        <w:rPr>
+          <w:rFonts w:hint="eastAsia"/>
+        </w:rPr>
+        <w:t>第二个参数</w:t>
+      </w:r>
+      <w:r>
+        <w:rPr>
+          <w:rFonts w:hint="eastAsia"/>
+        </w:rPr>
+        <w:t>F</w:t>
+      </w:r>
+      <w:r>
+        <w:rPr>
+          <w:rFonts w:hint="eastAsia"/>
+        </w:rPr>
+        <w:t>表示通过读取保存的</w:t>
+      </w:r>
+      <w:r>
+        <w:rPr>
+          <w:rFonts w:hint="eastAsia"/>
+        </w:rPr>
+        <w:t>CSV</w:t>
+      </w:r>
+      <w:r>
+        <w:rPr>
+          <w:rFonts w:hint="eastAsia"/>
+        </w:rPr>
+        <w:t>文件的记录存入</w:t>
+      </w:r>
+      <w:proofErr w:type="spellStart"/>
+      <w:r>
+        <w:rPr>
+          <w:rFonts w:hint="eastAsia"/>
+        </w:rPr>
+        <w:t>PostgreSQL</w:t>
+      </w:r>
+      <w:proofErr w:type="spellEnd"/>
+      <w:r>
+        <w:rPr>
+          <w:rFonts w:hint="eastAsia"/>
+        </w:rPr>
+        <w:t>中，不加</w:t>
+      </w:r>
+      <w:r>
+        <w:rPr>
+          <w:rFonts w:hint="eastAsia"/>
+        </w:rPr>
+        <w:t>F</w:t>
+      </w:r>
+      <w:r>
+        <w:rPr>
+          <w:rFonts w:hint="eastAsia"/>
+        </w:rPr>
+        <w:t>则分别导出到</w:t>
+      </w:r>
+      <w:r>
+        <w:rPr>
+          <w:rFonts w:hint="eastAsia"/>
+        </w:rPr>
+        <w:t>CSV</w:t>
+      </w:r>
+      <w:r>
+        <w:rPr>
+          <w:rFonts w:hint="eastAsia"/>
+        </w:rPr>
+        <w:t>和</w:t>
+      </w:r>
+      <w:proofErr w:type="spellStart"/>
+      <w:r>
+        <w:rPr>
+          <w:rFonts w:hint="eastAsia"/>
+        </w:rPr>
+        <w:t>PostgreSQL</w:t>
+      </w:r>
+      <w:proofErr w:type="spellEnd"/>
+    </w:p>
+    <w:p/>
+    <w:p>
+      <w:pPr>
+        <w:rPr>
+          <w:rFonts w:hint="eastAsia"/>
+        </w:rPr>
+      </w:pPr>
+    </w:p>
+    <w:p>
+      <w:pPr>
+        <w:rPr>
+          <w:rFonts w:hint="eastAsia"/>
+        </w:rPr>
+      </w:pPr>
+    </w:p>
+    <w:p>
+      <w:pPr>
+        <w:rPr>
+          <w:rFonts w:hint="eastAsia"/>
+        </w:rPr>
+      </w:pPr>
+    </w:p>
+    <w:p>
+      <w:pPr>
+        <w:rPr>
+          <w:rFonts w:hint="eastAsia"/>
+        </w:rPr>
+      </w:pPr>
+    </w:p>
+    <w:p>
+      <w:pPr>
+        <w:rPr>
+          <w:rFonts w:hint="eastAsia"/>
+        </w:rPr>
+      </w:pPr>
+    </w:p>
+    <w:p>
+      <w:pPr>
+        <w:rPr>
+          <w:rFonts w:hint="eastAsia"/>
+        </w:rPr>
+      </w:pPr>
+    </w:p>
+    <w:p>
+      <w:pPr>
+        <w:rPr>
+          <w:rFonts w:hint="eastAsia"/>
+        </w:rPr>
+      </w:pPr>
+      <w:r>
+        <w:rPr>
+          <w:rFonts w:hint="eastAsia"/>
+        </w:rPr>
+        <w:t>目前支持的</w:t>
+      </w:r>
+      <w:r>
+        <w:rPr>
+          <w:rFonts w:hint="eastAsia"/>
+        </w:rPr>
+        <w:t>DDL</w:t>
+      </w:r>
+      <w:r>
+        <w:rPr>
+          <w:rFonts w:hint="eastAsia"/>
+        </w:rPr>
+        <w:t>类型：</w:t>
+      </w:r>
+    </w:p>
+    <w:tbl>
+      <w:tblPr>
+        <w:tblStyle w:val="TableGrid"/>
+        <w:tblW w:w="0" w:type="auto"/>
+        <w:tblLook w:val="04A0" w:firstRow="1" w:lastRow="0" w:firstColumn="1" w:lastColumn="0" w:noHBand="0" w:noVBand="1"/>
+      </w:tblPr>
+      <w:tblGrid>
+        <w:gridCol w:w="9576"/>
+      </w:tblGrid>
+      <w:tr>
+        <w:tc>
+          <w:tcPr>
+            <w:tcW w:w="9576" w:type="dxa"/>
+          </w:tcPr>
+          <w:p>
+            <w:r>
+              <w:rPr>
+                <w:rFonts w:hint="eastAsia"/>
+              </w:rPr>
+              <w:tab/>
+            </w:r>
+            <w:r>
+              <w:t>switch(</w:t>
+            </w:r>
+            <w:proofErr w:type="spellStart"/>
+            <w:r>
+              <w:t>TableKind</w:t>
+            </w:r>
+            <w:proofErr w:type="spellEnd"/>
+            <w:r>
+              <w:t>) {</w:t>
+            </w:r>
+          </w:p>
+          <w:p>
+            <w:r>
+              <w:tab/>
+              <w:t>case "T":</w:t>
+            </w:r>
+          </w:p>
+          <w:p>
+            <w:r>
+              <w:tab/>
+            </w:r>
+            <w:r>
+              <w:tab/>
+            </w:r>
+            <w:proofErr w:type="spellStart"/>
+            <w:r>
+              <w:t>sql</w:t>
+            </w:r>
+            <w:proofErr w:type="spellEnd"/>
+            <w:r>
+              <w:t xml:space="preserve"> = </w:t>
+            </w:r>
+            <w:proofErr w:type="spellStart"/>
+            <w:r>
+              <w:t>CommonConfig.sqlShowTable</w:t>
+            </w:r>
+            <w:proofErr w:type="spellEnd"/>
+            <w:r>
+              <w:t xml:space="preserve"> + "\"" + </w:t>
+            </w:r>
+            <w:proofErr w:type="spellStart"/>
+            <w:r>
+              <w:t>TableName</w:t>
+            </w:r>
+            <w:proofErr w:type="spellEnd"/>
+            <w:r>
+              <w:t xml:space="preserve"> + "\"";</w:t>
+            </w:r>
+          </w:p>
+          <w:p>
+            <w:r>
+              <w:tab/>
+            </w:r>
+            <w:r>
+              <w:tab/>
+            </w:r>
+            <w:proofErr w:type="spellStart"/>
+            <w:r>
+              <w:t>this.sqlListDrop.add</w:t>
+            </w:r>
+            <w:proofErr w:type="spellEnd"/>
+            <w:r>
+              <w:t>(</w:t>
+            </w:r>
+            <w:proofErr w:type="spellStart"/>
+            <w:r>
+              <w:t>CommonConfig.sqlDropTable</w:t>
+            </w:r>
+            <w:proofErr w:type="spellEnd"/>
+            <w:r>
+              <w:t xml:space="preserve"> + </w:t>
+            </w:r>
+          </w:p>
+          <w:p>
+            <w:r>
+              <w:tab/>
+            </w:r>
+            <w:r>
+              <w:tab/>
+            </w:r>
+            <w:r>
+              <w:tab/>
+            </w:r>
+            <w:r>
+              <w:tab/>
+              <w:t xml:space="preserve">"\"" + </w:t>
+            </w:r>
+            <w:proofErr w:type="spellStart"/>
+            <w:r>
+              <w:t>TableName</w:t>
+            </w:r>
+            <w:proofErr w:type="spellEnd"/>
+            <w:r>
+              <w:t xml:space="preserve"> + "\"");</w:t>
+            </w:r>
+          </w:p>
+          <w:p>
+            <w:r>
+              <w:tab/>
+            </w:r>
+            <w:r>
+              <w:tab/>
+              <w:t>break;</w:t>
+            </w:r>
+          </w:p>
+          <w:p>
+            <w:r>
+              <w:tab/>
+              <w:t>case "V":</w:t>
+            </w:r>
+          </w:p>
+          <w:p>
+            <w:r>
+              <w:tab/>
+            </w:r>
+            <w:r>
+              <w:tab/>
+            </w:r>
+            <w:proofErr w:type="spellStart"/>
+            <w:r>
+              <w:t>sql</w:t>
+            </w:r>
+            <w:proofErr w:type="spellEnd"/>
+            <w:r>
+              <w:t xml:space="preserve"> = </w:t>
+            </w:r>
+            <w:proofErr w:type="spellStart"/>
+            <w:r>
+              <w:t>CommonConfig.sqlShowView</w:t>
+            </w:r>
+            <w:proofErr w:type="spellEnd"/>
+            <w:r>
+              <w:t xml:space="preserve"> + "\"" + </w:t>
+            </w:r>
+            <w:proofErr w:type="spellStart"/>
+            <w:r>
+              <w:t>TableName</w:t>
+            </w:r>
+            <w:proofErr w:type="spellEnd"/>
+            <w:r>
+              <w:t xml:space="preserve"> + "\"";</w:t>
+            </w:r>
+          </w:p>
+          <w:p>
+            <w:r>
+              <w:tab/>
+            </w:r>
+            <w:r>
+              <w:tab/>
+            </w:r>
+            <w:proofErr w:type="spellStart"/>
+            <w:r>
+              <w:t>this.sqlListDrop.add</w:t>
+            </w:r>
+            <w:proofErr w:type="spellEnd"/>
+            <w:r>
+              <w:t>(</w:t>
+            </w:r>
+            <w:proofErr w:type="spellStart"/>
+            <w:r>
+              <w:t>CommonConfig.sqlDropView</w:t>
+            </w:r>
+            <w:proofErr w:type="spellEnd"/>
+            <w:r>
+              <w:t xml:space="preserve"> + </w:t>
+            </w:r>
+          </w:p>
+          <w:p>
+            <w:r>
+              <w:tab/>
+            </w:r>
+            <w:r>
+              <w:tab/>
+            </w:r>
+            <w:r>
+              <w:tab/>
+            </w:r>
+            <w:r>
+              <w:tab/>
+              <w:t xml:space="preserve">"\"" + </w:t>
+            </w:r>
+            <w:proofErr w:type="spellStart"/>
+            <w:r>
+              <w:t>TableName</w:t>
+            </w:r>
+            <w:proofErr w:type="spellEnd"/>
+            <w:r>
+              <w:t xml:space="preserve"> + "\"");</w:t>
+            </w:r>
+          </w:p>
+          <w:p>
+            <w:r>
+              <w:tab/>
+            </w:r>
+            <w:r>
+              <w:tab/>
+              <w:t>break;</w:t>
+            </w:r>
+          </w:p>
+          <w:p>
+            <w:r>
+              <w:tab/>
+              <w:t>case "M":</w:t>
+            </w:r>
+          </w:p>
+          <w:p>
+            <w:r>
+              <w:tab/>
+            </w:r>
+            <w:r>
+              <w:tab/>
+            </w:r>
+            <w:proofErr w:type="spellStart"/>
+            <w:r>
+              <w:t>sql</w:t>
+            </w:r>
+            <w:proofErr w:type="spellEnd"/>
+            <w:r>
+              <w:t xml:space="preserve"> = </w:t>
+            </w:r>
+            <w:proofErr w:type="spellStart"/>
+            <w:r>
+              <w:t>CommonConfig.sqlShowMacro</w:t>
+            </w:r>
+            <w:proofErr w:type="spellEnd"/>
+            <w:r>
+              <w:t xml:space="preserve"> + "\"" + </w:t>
+            </w:r>
+            <w:proofErr w:type="spellStart"/>
+            <w:r>
+              <w:t>TableName</w:t>
+            </w:r>
+            <w:proofErr w:type="spellEnd"/>
+            <w:r>
+              <w:t xml:space="preserve"> + "\"";</w:t>
+            </w:r>
+          </w:p>
+          <w:p>
+            <w:r>
+              <w:tab/>
+            </w:r>
+            <w:r>
+              <w:tab/>
+            </w:r>
+            <w:proofErr w:type="spellStart"/>
+            <w:r>
+              <w:t>this.sqlListDrop.add</w:t>
+            </w:r>
+            <w:proofErr w:type="spellEnd"/>
+            <w:r>
+              <w:t>(</w:t>
+            </w:r>
+            <w:proofErr w:type="spellStart"/>
+            <w:r>
+              <w:t>CommonConfig.sqlDropMacro</w:t>
+            </w:r>
+            <w:proofErr w:type="spellEnd"/>
+            <w:r>
+              <w:t xml:space="preserve"> + </w:t>
+            </w:r>
+          </w:p>
+          <w:p>
+            <w:r>
+              <w:tab/>
+            </w:r>
+            <w:r>
+              <w:tab/>
+            </w:r>
+            <w:r>
+              <w:tab/>
+            </w:r>
+            <w:r>
+              <w:tab/>
+              <w:t xml:space="preserve">"\"" + </w:t>
+            </w:r>
+            <w:proofErr w:type="spellStart"/>
+            <w:r>
+              <w:t>TableName</w:t>
+            </w:r>
+            <w:proofErr w:type="spellEnd"/>
+            <w:r>
+              <w:t xml:space="preserve"> + "\"");</w:t>
+            </w:r>
+          </w:p>
+          <w:p>
+            <w:r>
+              <w:tab/>
+            </w:r>
+            <w:r>
+              <w:tab/>
+              <w:t>break;</w:t>
+            </w:r>
+          </w:p>
+          <w:p>
+            <w:r>
+              <w:tab/>
+              <w:t>case "P":</w:t>
+            </w:r>
+          </w:p>
+          <w:p>
+            <w:r>
+              <w:tab/>
+              <w:t>case "E":</w:t>
+            </w:r>
+          </w:p>
+          <w:p>
+            <w:r>
+              <w:tab/>
+            </w:r>
+            <w:r>
+              <w:tab/>
+            </w:r>
+            <w:proofErr w:type="spellStart"/>
+            <w:r>
+              <w:t>sql</w:t>
+            </w:r>
+            <w:proofErr w:type="spellEnd"/>
+            <w:r>
+              <w:t xml:space="preserve"> = </w:t>
+            </w:r>
+            <w:proofErr w:type="spellStart"/>
+            <w:r>
+              <w:t>CommonConfig.sqlShowProcedure</w:t>
+            </w:r>
+            <w:proofErr w:type="spellEnd"/>
+            <w:r>
+              <w:t xml:space="preserve"> + "\"" + </w:t>
+            </w:r>
+            <w:proofErr w:type="spellStart"/>
+            <w:r>
+              <w:t>TableName</w:t>
+            </w:r>
+            <w:proofErr w:type="spellEnd"/>
+            <w:r>
+              <w:t xml:space="preserve"> + "\"";</w:t>
+            </w:r>
+          </w:p>
+          <w:p>
+            <w:r>
+              <w:tab/>
+            </w:r>
+            <w:r>
+              <w:tab/>
+            </w:r>
+            <w:proofErr w:type="spellStart"/>
+            <w:r>
+              <w:t>this.sqlListDrop.add</w:t>
+            </w:r>
+            <w:proofErr w:type="spellEnd"/>
+            <w:r>
+              <w:t>(</w:t>
+            </w:r>
+            <w:proofErr w:type="spellStart"/>
+            <w:r>
+              <w:t>CommonConfig.sqlDropProcedure</w:t>
+            </w:r>
+            <w:proofErr w:type="spellEnd"/>
+            <w:r>
+              <w:t xml:space="preserve"> + </w:t>
+            </w:r>
+          </w:p>
+          <w:p>
+            <w:r>
+              <w:tab/>
+            </w:r>
+            <w:r>
+              <w:tab/>
+            </w:r>
+            <w:r>
+              <w:tab/>
+            </w:r>
+            <w:r>
+              <w:tab/>
+              <w:t xml:space="preserve">"\"" + </w:t>
+            </w:r>
+            <w:proofErr w:type="spellStart"/>
+            <w:r>
+              <w:t>TableName</w:t>
+            </w:r>
+            <w:proofErr w:type="spellEnd"/>
+            <w:r>
+              <w:t xml:space="preserve"> + "\"");</w:t>
+            </w:r>
+          </w:p>
+          <w:p>
+            <w:r>
+              <w:tab/>
+            </w:r>
+            <w:r>
+              <w:tab/>
+              <w:t>break;</w:t>
+            </w:r>
+          </w:p>
+          <w:p>
+            <w:r>
+              <w:tab/>
+              <w:t>case "D":</w:t>
+            </w:r>
+          </w:p>
+          <w:p>
+            <w:r>
+              <w:tab/>
+            </w:r>
+            <w:r>
+              <w:tab/>
+            </w:r>
+            <w:proofErr w:type="gramStart"/>
+            <w:r>
+              <w:t>logger.info(</w:t>
+            </w:r>
+            <w:proofErr w:type="gramEnd"/>
+            <w:r>
+              <w:t xml:space="preserve">" -- </w:t>
+            </w:r>
+            <w:proofErr w:type="spellStart"/>
+            <w:r>
+              <w:t>TableKind</w:t>
+            </w:r>
+            <w:proofErr w:type="spellEnd"/>
+            <w:r>
+              <w:t xml:space="preserve"> is D, SKIP. -- ");</w:t>
+            </w:r>
+          </w:p>
+          <w:p>
+            <w:r>
+              <w:tab/>
+            </w:r>
+            <w:r>
+              <w:tab/>
+              <w:t>break;</w:t>
+            </w:r>
+          </w:p>
+          <w:p>
+            <w:r>
+              <w:tab/>
+              <w:t>case "R":</w:t>
+            </w:r>
+          </w:p>
+          <w:p>
+            <w:r>
+              <w:tab/>
+              <w:t>case "F":</w:t>
+            </w:r>
+          </w:p>
+          <w:p>
+            <w:r>
+              <w:tab/>
+            </w:r>
+            <w:r>
+              <w:tab/>
+            </w:r>
+            <w:proofErr w:type="spellStart"/>
+            <w:r>
+              <w:t>sql</w:t>
+            </w:r>
+            <w:proofErr w:type="spellEnd"/>
+            <w:r>
+              <w:t xml:space="preserve"> = </w:t>
+            </w:r>
+            <w:proofErr w:type="spellStart"/>
+            <w:r>
+              <w:t>CommonConfig.sqlShowFunction</w:t>
+            </w:r>
+            <w:proofErr w:type="spellEnd"/>
+            <w:r>
+              <w:t xml:space="preserve"> + "\"" + </w:t>
+            </w:r>
+            <w:proofErr w:type="spellStart"/>
+            <w:r>
+              <w:t>TableName</w:t>
+            </w:r>
+            <w:proofErr w:type="spellEnd"/>
+            <w:r>
+              <w:t xml:space="preserve"> + "\"";</w:t>
+            </w:r>
+          </w:p>
+          <w:p>
+            <w:r>
+              <w:tab/>
+            </w:r>
+            <w:r>
+              <w:tab/>
+            </w:r>
+            <w:proofErr w:type="spellStart"/>
+            <w:r>
+              <w:t>this.sqlListDrop.add</w:t>
+            </w:r>
+            <w:proofErr w:type="spellEnd"/>
+            <w:r>
+              <w:t>(</w:t>
+            </w:r>
+            <w:proofErr w:type="spellStart"/>
+            <w:r>
+              <w:t>CommonConfig.sqlDropFunction</w:t>
+            </w:r>
+            <w:proofErr w:type="spellEnd"/>
+            <w:r>
+              <w:t xml:space="preserve"> + </w:t>
+            </w:r>
+          </w:p>
+          <w:p>
+            <w:r>
+              <w:tab/>
+            </w:r>
+            <w:r>
+              <w:tab/>
+            </w:r>
+            <w:r>
+              <w:tab/>
+            </w:r>
+            <w:r>
+              <w:tab/>
+              <w:t xml:space="preserve">"\"" + </w:t>
+            </w:r>
+            <w:proofErr w:type="spellStart"/>
+            <w:r>
+              <w:t>TableName</w:t>
+            </w:r>
+            <w:proofErr w:type="spellEnd"/>
+            <w:r>
+              <w:t xml:space="preserve"> + "\"");</w:t>
+            </w:r>
+          </w:p>
+          <w:p>
+            <w:r>
+              <w:tab/>
+            </w:r>
+            <w:r>
+              <w:tab/>
+              <w:t>break;</w:t>
+            </w:r>
+          </w:p>
+          <w:p>
+            <w:r>
+              <w:tab/>
+              <w:t>default:</w:t>
+            </w:r>
+          </w:p>
+          <w:p>
+            <w:r>
+              <w:tab/>
+            </w:r>
+            <w:r>
+              <w:tab/>
+              <w:t>break;</w:t>
+            </w:r>
+          </w:p>
+          <w:p>
+            <w:pPr>
+              <w:rPr>
+                <w:rFonts w:hint="eastAsia"/>
+              </w:rPr>
+            </w:pPr>
+            <w:r>
+              <w:tab/>
+              <w:t>}</w:t>
+            </w:r>
+          </w:p>
+        </w:tc>
+      </w:tr>
+    </w:tbl>
+    <w:p>
+      <w:pPr>
+        <w:rPr>
+          <w:rFonts w:hint="eastAsia"/>
+        </w:rPr>
+      </w:pPr>
+    </w:p>
+    <w:p>
+      <w:pPr>
+        <w:rPr>
+          <w:rFonts w:hint="eastAsia"/>
+        </w:rPr>
+      </w:pPr>
     </w:p>
     <w:p/>
     <w:sectPr>
@@ -1022,7 +1926,6 @@
   <w:style w:type="character" w:default="1" w:styleId="DefaultParagraphFont">
     <w:name w:val="Default Paragraph Font"/>
     <w:uiPriority w:val="1"/>
-    <w:semiHidden/>
     <w:unhideWhenUsed/>
   </w:style>
   <w:style w:type="table" w:default="1" w:styleId="TableNormal">
@@ -1056,6 +1959,32 @@
       <w:ind w:left="720"/>
       <w:contextualSpacing/>
     </w:pPr>
+  </w:style>
+  <w:style w:type="table" w:styleId="TableGrid">
+    <w:name w:val="Table Grid"/>
+    <w:basedOn w:val="TableNormal"/>
+    <w:uiPriority w:val="59"/>
+    <w:rsid w:val="00243170"/>
+    <w:pPr>
+      <w:spacing w:after="0" w:line="240" w:lineRule="auto"/>
+    </w:pPr>
+    <w:tblPr>
+      <w:tblInd w:w="0" w:type="dxa"/>
+      <w:tblBorders>
+        <w:top w:val="single" w:sz="4" w:space="0" w:color="auto"/>
+        <w:left w:val="single" w:sz="4" w:space="0" w:color="auto"/>
+        <w:bottom w:val="single" w:sz="4" w:space="0" w:color="auto"/>
+        <w:right w:val="single" w:sz="4" w:space="0" w:color="auto"/>
+        <w:insideH w:val="single" w:sz="4" w:space="0" w:color="auto"/>
+        <w:insideV w:val="single" w:sz="4" w:space="0" w:color="auto"/>
+      </w:tblBorders>
+      <w:tblCellMar>
+        <w:top w:w="0" w:type="dxa"/>
+        <w:left w:w="108" w:type="dxa"/>
+        <w:bottom w:w="0" w:type="dxa"/>
+        <w:right w:w="108" w:type="dxa"/>
+      </w:tblCellMar>
+    </w:tblPr>
   </w:style>
 </w:styles>
 </file>
@@ -1223,7 +2152,6 @@
   <w:style w:type="character" w:default="1" w:styleId="DefaultParagraphFont">
     <w:name w:val="Default Paragraph Font"/>
     <w:uiPriority w:val="1"/>
-    <w:semiHidden/>
     <w:unhideWhenUsed/>
   </w:style>
   <w:style w:type="table" w:default="1" w:styleId="TableNormal">
@@ -1257,6 +2185,32 @@
       <w:ind w:left="720"/>
       <w:contextualSpacing/>
     </w:pPr>
+  </w:style>
+  <w:style w:type="table" w:styleId="TableGrid">
+    <w:name w:val="Table Grid"/>
+    <w:basedOn w:val="TableNormal"/>
+    <w:uiPriority w:val="59"/>
+    <w:rsid w:val="00243170"/>
+    <w:pPr>
+      <w:spacing w:after="0" w:line="240" w:lineRule="auto"/>
+    </w:pPr>
+    <w:tblPr>
+      <w:tblInd w:w="0" w:type="dxa"/>
+      <w:tblBorders>
+        <w:top w:val="single" w:sz="4" w:space="0" w:color="auto"/>
+        <w:left w:val="single" w:sz="4" w:space="0" w:color="auto"/>
+        <w:bottom w:val="single" w:sz="4" w:space="0" w:color="auto"/>
+        <w:right w:val="single" w:sz="4" w:space="0" w:color="auto"/>
+        <w:insideH w:val="single" w:sz="4" w:space="0" w:color="auto"/>
+        <w:insideV w:val="single" w:sz="4" w:space="0" w:color="auto"/>
+      </w:tblBorders>
+      <w:tblCellMar>
+        <w:top w:w="0" w:type="dxa"/>
+        <w:left w:w="108" w:type="dxa"/>
+        <w:bottom w:w="0" w:type="dxa"/>
+        <w:right w:w="108" w:type="dxa"/>
+      </w:tblCellMar>
+    </w:tblPr>
   </w:style>
 </w:styles>
 </file>

</xml_diff>

<commit_message>
update the documents, add tutorial.
</commit_message>
<xml_diff>
--- a/documents/TSET2_docs.docx
+++ b/documents/TSET2_docs.docx
@@ -4,7 +4,486 @@
   <w:body>
     <w:p>
       <w:pPr>
-        <w:pStyle w:val="ListParagraph"/>
+        <w:pStyle w:val="1"/>
+        <w:rPr>
+          <w:rFonts w:hint="eastAsia"/>
+        </w:rPr>
+      </w:pPr>
+      <w:r>
+        <w:rPr>
+          <w:rFonts w:hint="eastAsia"/>
+        </w:rPr>
+        <w:t>运行方法：</w:t>
+      </w:r>
+    </w:p>
+    <w:p>
+      <w:pPr>
+        <w:rPr>
+          <w:rFonts w:hint="eastAsia"/>
+        </w:rPr>
+      </w:pPr>
+      <w:r>
+        <w:rPr>
+          <w:rFonts w:hint="eastAsia"/>
+        </w:rPr>
+        <w:t>导出：</w:t>
+      </w:r>
+      <w:r>
+        <w:rPr>
+          <w:rFonts w:hint="eastAsia"/>
+        </w:rPr>
+        <w:t>ExporterRun</w:t>
+      </w:r>
+    </w:p>
+    <w:p>
+      <w:pPr>
+        <w:rPr>
+          <w:rFonts w:hint="eastAsia"/>
+        </w:rPr>
+      </w:pPr>
+      <w:r>
+        <w:rPr>
+          <w:rFonts w:hint="eastAsia"/>
+        </w:rPr>
+        <w:t>1</w:t>
+      </w:r>
+      <w:r>
+        <w:rPr>
+          <w:rFonts w:hint="eastAsia"/>
+        </w:rPr>
+        <w:t>）</w:t>
+      </w:r>
+      <w:r>
+        <w:rPr>
+          <w:rFonts w:hint="eastAsia"/>
+        </w:rPr>
+        <w:t>默认不加任何参数（适合多数情况）</w:t>
+      </w:r>
+    </w:p>
+    <w:p>
+      <w:pPr>
+        <w:rPr>
+          <w:rFonts w:hint="eastAsia"/>
+        </w:rPr>
+      </w:pPr>
+      <w:r>
+        <w:rPr>
+          <w:rFonts w:hint="eastAsia"/>
+        </w:rPr>
+        <w:t>第一个参数</w:t>
+      </w:r>
+      <w:r>
+        <w:rPr>
+          <w:rFonts w:hint="eastAsia"/>
+        </w:rPr>
+        <w:t>EF</w:t>
+      </w:r>
+      <w:r>
+        <w:rPr>
+          <w:rFonts w:hint="eastAsia"/>
+        </w:rPr>
+        <w:t>表示不导出</w:t>
+      </w:r>
+      <w:r>
+        <w:rPr>
+          <w:rFonts w:hint="eastAsia"/>
+        </w:rPr>
+        <w:t>PhysicalConfiguration</w:t>
+      </w:r>
+      <w:r>
+        <w:rPr>
+          <w:rFonts w:hint="eastAsia"/>
+        </w:rPr>
+        <w:t>和</w:t>
+      </w:r>
+      <w:r>
+        <w:rPr>
+          <w:rFonts w:hint="eastAsia"/>
+        </w:rPr>
+        <w:t>VirtualConfiguration</w:t>
+      </w:r>
+    </w:p>
+    <w:p>
+      <w:pPr>
+        <w:rPr>
+          <w:rFonts w:hint="eastAsia"/>
+        </w:rPr>
+      </w:pPr>
+      <w:r>
+        <w:rPr>
+          <w:rFonts w:hint="eastAsia"/>
+        </w:rPr>
+        <w:t>第二个参数</w:t>
+      </w:r>
+      <w:r>
+        <w:rPr>
+          <w:rFonts w:hint="eastAsia"/>
+        </w:rPr>
+        <w:t>F</w:t>
+      </w:r>
+      <w:r>
+        <w:rPr>
+          <w:rFonts w:hint="eastAsia"/>
+        </w:rPr>
+        <w:t>表示通过读取保存的</w:t>
+      </w:r>
+      <w:r>
+        <w:rPr>
+          <w:rFonts w:hint="eastAsia"/>
+        </w:rPr>
+        <w:t>CSV</w:t>
+      </w:r>
+      <w:r>
+        <w:rPr>
+          <w:rFonts w:hint="eastAsia"/>
+        </w:rPr>
+        <w:t>文件的记录存入</w:t>
+      </w:r>
+      <w:r>
+        <w:rPr>
+          <w:rFonts w:hint="eastAsia"/>
+        </w:rPr>
+        <w:t>PostgreSQL</w:t>
+      </w:r>
+      <w:r>
+        <w:rPr>
+          <w:rFonts w:hint="eastAsia"/>
+        </w:rPr>
+        <w:t>中，不加</w:t>
+      </w:r>
+      <w:r>
+        <w:rPr>
+          <w:rFonts w:hint="eastAsia"/>
+        </w:rPr>
+        <w:t>F</w:t>
+      </w:r>
+      <w:r>
+        <w:rPr>
+          <w:rFonts w:hint="eastAsia"/>
+        </w:rPr>
+        <w:t>则分别导出到</w:t>
+      </w:r>
+      <w:r>
+        <w:rPr>
+          <w:rFonts w:hint="eastAsia"/>
+        </w:rPr>
+        <w:t>CSV</w:t>
+      </w:r>
+      <w:r>
+        <w:rPr>
+          <w:rFonts w:hint="eastAsia"/>
+        </w:rPr>
+        <w:t>和</w:t>
+      </w:r>
+      <w:r>
+        <w:rPr>
+          <w:rFonts w:hint="eastAsia"/>
+        </w:rPr>
+        <w:t>PostgreSQL</w:t>
+      </w:r>
+    </w:p>
+    <w:p>
+      <w:pPr>
+        <w:rPr>
+          <w:rFonts w:hint="eastAsia"/>
+        </w:rPr>
+      </w:pPr>
+      <w:r>
+        <w:rPr>
+          <w:rFonts w:hint="eastAsia"/>
+        </w:rPr>
+        <w:t>2</w:t>
+      </w:r>
+      <w:r>
+        <w:rPr>
+          <w:rFonts w:hint="eastAsia"/>
+        </w:rPr>
+        <w:t>）相关配置文件</w:t>
+      </w:r>
+    </w:p>
+    <w:p>
+      <w:pPr>
+        <w:rPr>
+          <w:rFonts w:hint="eastAsia"/>
+        </w:rPr>
+      </w:pPr>
+      <w:r>
+        <w:rPr>
+          <w:rFonts w:hint="eastAsia"/>
+        </w:rPr>
+        <w:t>DBConfig.xml</w:t>
+      </w:r>
+      <w:r>
+        <w:rPr>
+          <w:rFonts w:hint="eastAsia"/>
+        </w:rPr>
+        <w:t>配置</w:t>
+      </w:r>
+      <w:r>
+        <w:rPr>
+          <w:rFonts w:hint="eastAsia"/>
+        </w:rPr>
+        <w:t>Production</w:t>
+      </w:r>
+      <w:r>
+        <w:rPr>
+          <w:rFonts w:hint="eastAsia"/>
+        </w:rPr>
+        <w:t>系统</w:t>
+      </w:r>
+    </w:p>
+    <w:p>
+      <w:pPr>
+        <w:rPr>
+          <w:rFonts w:hint="eastAsia"/>
+        </w:rPr>
+      </w:pPr>
+      <w:r>
+        <w:rPr>
+          <w:rFonts w:hint="eastAsia"/>
+        </w:rPr>
+        <w:t>PgSQL.properties</w:t>
+      </w:r>
+      <w:r>
+        <w:rPr>
+          <w:rFonts w:hint="eastAsia"/>
+        </w:rPr>
+        <w:t>配置用于中转数据的</w:t>
+      </w:r>
+      <w:r>
+        <w:rPr>
+          <w:rFonts w:hint="eastAsia"/>
+        </w:rPr>
+        <w:t>PostgreSQL</w:t>
+      </w:r>
+      <w:r>
+        <w:rPr>
+          <w:rFonts w:hint="eastAsia"/>
+        </w:rPr>
+        <w:t>数据库</w:t>
+      </w:r>
+    </w:p>
+    <w:p>
+      <w:pPr>
+        <w:rPr>
+          <w:rFonts w:hint="eastAsia"/>
+        </w:rPr>
+      </w:pPr>
+    </w:p>
+    <w:p>
+      <w:pPr>
+        <w:rPr>
+          <w:rFonts w:hint="eastAsia"/>
+        </w:rPr>
+      </w:pPr>
+      <w:r>
+        <w:rPr>
+          <w:rFonts w:hint="eastAsia"/>
+        </w:rPr>
+        <w:t>导入：</w:t>
+      </w:r>
+      <w:r>
+        <w:rPr>
+          <w:rFonts w:hint="eastAsia"/>
+        </w:rPr>
+        <w:t>ImporterRun</w:t>
+      </w:r>
+    </w:p>
+    <w:p>
+      <w:pPr>
+        <w:rPr>
+          <w:rFonts w:hint="eastAsia"/>
+        </w:rPr>
+      </w:pPr>
+      <w:r>
+        <w:rPr>
+          <w:rFonts w:hint="eastAsia"/>
+        </w:rPr>
+        <w:t>1</w:t>
+      </w:r>
+      <w:r>
+        <w:rPr>
+          <w:rFonts w:hint="eastAsia"/>
+        </w:rPr>
+        <w:t>）相关配置文件</w:t>
+      </w:r>
+    </w:p>
+    <w:p>
+      <w:pPr>
+        <w:rPr>
+          <w:rFonts w:hint="eastAsia"/>
+        </w:rPr>
+      </w:pPr>
+      <w:r>
+        <w:rPr>
+          <w:rFonts w:hint="eastAsia"/>
+        </w:rPr>
+        <w:t>DBConfig_IMP.xml</w:t>
+      </w:r>
+      <w:r>
+        <w:rPr>
+          <w:rFonts w:hint="eastAsia"/>
+        </w:rPr>
+        <w:t>配置</w:t>
+      </w:r>
+      <w:r>
+        <w:rPr>
+          <w:rFonts w:hint="eastAsia"/>
+        </w:rPr>
+        <w:t>Emulation</w:t>
+      </w:r>
+      <w:r>
+        <w:rPr>
+          <w:rFonts w:hint="eastAsia"/>
+        </w:rPr>
+        <w:t>系统</w:t>
+      </w:r>
+    </w:p>
+    <w:p>
+      <w:pPr>
+        <w:rPr>
+          <w:rFonts w:hint="eastAsia"/>
+        </w:rPr>
+      </w:pPr>
+      <w:r>
+        <w:rPr>
+          <w:rFonts w:hint="eastAsia"/>
+        </w:rPr>
+        <w:t>2</w:t>
+      </w:r>
+      <w:r>
+        <w:rPr>
+          <w:rFonts w:hint="eastAsia"/>
+        </w:rPr>
+        <w:t>）修改</w:t>
+      </w:r>
+      <w:r>
+        <w:rPr>
+          <w:rFonts w:hint="eastAsia"/>
+        </w:rPr>
+        <w:t>ImporterRun.java</w:t>
+      </w:r>
+      <w:r>
+        <w:rPr>
+          <w:rFonts w:hint="eastAsia"/>
+        </w:rPr>
+        <w:t>中的版本号为</w:t>
+      </w:r>
+      <w:r>
+        <w:rPr>
+          <w:rFonts w:hint="eastAsia"/>
+        </w:rPr>
+        <w:t>13.10</w:t>
+      </w:r>
+      <w:r>
+        <w:rPr>
+          <w:rFonts w:hint="eastAsia"/>
+        </w:rPr>
+        <w:t>（</w:t>
+      </w:r>
+      <w:r>
+        <w:rPr>
+          <w:rFonts w:hint="eastAsia"/>
+        </w:rPr>
+        <w:t>Emulation</w:t>
+      </w:r>
+      <w:r>
+        <w:rPr>
+          <w:rFonts w:hint="eastAsia"/>
+        </w:rPr>
+        <w:t>）</w:t>
+      </w:r>
+    </w:p>
+    <w:p>
+      <w:pPr>
+        <w:rPr>
+          <w:rFonts w:hint="eastAsia"/>
+        </w:rPr>
+      </w:pPr>
+      <w:r>
+        <w:rPr>
+          <w:rFonts w:hint="eastAsia"/>
+        </w:rPr>
+        <w:t>3</w:t>
+      </w:r>
+      <w:r>
+        <w:rPr>
+          <w:rFonts w:hint="eastAsia"/>
+        </w:rPr>
+        <w:t>）导入前需要将</w:t>
+      </w:r>
+      <w:r>
+        <w:rPr>
+          <w:rFonts w:hint="eastAsia"/>
+        </w:rPr>
+        <w:t>CREATE.sql</w:t>
+      </w:r>
+      <w:r>
+        <w:rPr>
+          <w:rFonts w:hint="eastAsia"/>
+        </w:rPr>
+        <w:t>文件中的数据库名称去掉；否则需要在</w:t>
+      </w:r>
+      <w:r>
+        <w:rPr>
+          <w:rFonts w:hint="eastAsia"/>
+        </w:rPr>
+        <w:t>Emulation</w:t>
+      </w:r>
+      <w:r>
+        <w:rPr>
+          <w:rFonts w:hint="eastAsia"/>
+        </w:rPr>
+        <w:t>中创建相同名的数据库方可导入。</w:t>
+      </w:r>
+      <w:bookmarkStart w:id="0" w:name="_GoBack"/>
+      <w:bookmarkEnd w:id="0"/>
+    </w:p>
+    <w:p>
+      <w:pPr>
+        <w:rPr>
+          <w:rFonts w:hint="eastAsia"/>
+        </w:rPr>
+      </w:pPr>
+    </w:p>
+    <w:p>
+      <w:pPr>
+        <w:rPr>
+          <w:b/>
+          <w:bCs/>
+          <w:kern w:val="44"/>
+          <w:sz w:val="44"/>
+          <w:szCs w:val="44"/>
+        </w:rPr>
+      </w:pPr>
+      <w:r>
+        <w:br w:type="page"/>
+      </w:r>
+    </w:p>
+    <w:p>
+      <w:pPr>
+        <w:pStyle w:val="1"/>
+        <w:rPr>
+          <w:rFonts w:hint="eastAsia"/>
+        </w:rPr>
+      </w:pPr>
+      <w:r>
+        <w:rPr>
+          <w:rFonts w:hint="eastAsia"/>
+        </w:rPr>
+        <w:lastRenderedPageBreak/>
+        <w:t>相关</w:t>
+      </w:r>
+      <w:r>
+        <w:rPr>
+          <w:rFonts w:hint="eastAsia"/>
+        </w:rPr>
+        <w:t>记录：</w:t>
+      </w:r>
+    </w:p>
+    <w:p>
+      <w:pPr>
+        <w:pStyle w:val="a3"/>
         <w:numPr>
           <w:ilvl w:val="0"/>
           <w:numId w:val="3"/>
@@ -46,14 +525,12 @@
         </w:rPr>
         <w:t>语句，存入</w:t>
       </w:r>
-      <w:proofErr w:type="spellStart"/>
       <w:r>
         <w:rPr>
           <w:rFonts w:hint="eastAsia"/>
         </w:rPr>
         <w:t>CREATE.sql</w:t>
       </w:r>
-      <w:proofErr w:type="spellEnd"/>
       <w:r>
         <w:rPr>
           <w:rFonts w:hint="eastAsia"/>
@@ -68,28 +545,24 @@
         </w:rPr>
         <w:t>不能直接采用</w:t>
       </w:r>
-      <w:proofErr w:type="spellStart"/>
       <w:r>
         <w:rPr>
           <w:rFonts w:hint="eastAsia"/>
         </w:rPr>
         <w:t>DBC.tables</w:t>
       </w:r>
-      <w:proofErr w:type="spellEnd"/>
       <w:r>
         <w:rPr>
           <w:rFonts w:hint="eastAsia"/>
         </w:rPr>
         <w:t>中的</w:t>
       </w:r>
-      <w:proofErr w:type="spellStart"/>
       <w:r>
         <w:rPr>
           <w:rFonts w:hint="eastAsia"/>
         </w:rPr>
         <w:t>requesttext</w:t>
       </w:r>
-      <w:proofErr w:type="spellEnd"/>
       <w:r>
         <w:rPr>
           <w:rFonts w:hint="eastAsia"/>
@@ -123,7 +596,7 @@
     </w:p>
     <w:p>
       <w:pPr>
-        <w:pStyle w:val="ListParagraph"/>
+        <w:pStyle w:val="a3"/>
         <w:numPr>
           <w:ilvl w:val="0"/>
           <w:numId w:val="3"/>
@@ -216,12 +689,12 @@
     </w:p>
     <w:p>
       <w:pPr>
-        <w:pStyle w:val="ListParagraph"/>
-      </w:pPr>
-    </w:p>
-    <w:p>
-      <w:pPr>
-        <w:pStyle w:val="ListParagraph"/>
+        <w:pStyle w:val="a3"/>
+      </w:pPr>
+    </w:p>
+    <w:p>
+      <w:pPr>
+        <w:pStyle w:val="a3"/>
         <w:numPr>
           <w:ilvl w:val="0"/>
           <w:numId w:val="3"/>
@@ -260,7 +733,7 @@
     </w:p>
     <w:p>
       <w:pPr>
-        <w:pStyle w:val="ListParagraph"/>
+        <w:pStyle w:val="a3"/>
       </w:pPr>
       <w:r>
         <w:rPr>
@@ -272,16 +745,8 @@
         <w:rPr>
           <w:rFonts w:hint="eastAsia"/>
         </w:rPr>
-        <w:t xml:space="preserve">create </w:t>
-      </w:r>
-      <w:proofErr w:type="spellStart"/>
-      <w:r>
-        <w:rPr>
-          <w:rFonts w:hint="eastAsia"/>
-        </w:rPr>
-        <w:t>dbname.tablename</w:t>
-      </w:r>
-      <w:proofErr w:type="spellEnd"/>
+        <w:t>create dbname.tablename</w:t>
+      </w:r>
       <w:r>
         <w:t>…</w:t>
       </w:r>
@@ -295,16 +760,8 @@
         <w:rPr>
           <w:rFonts w:hint="eastAsia"/>
         </w:rPr>
-        <w:t xml:space="preserve">create </w:t>
-      </w:r>
-      <w:proofErr w:type="spellStart"/>
-      <w:r>
-        <w:rPr>
-          <w:rFonts w:hint="eastAsia"/>
-        </w:rPr>
-        <w:t>tablename</w:t>
-      </w:r>
-      <w:proofErr w:type="spellEnd"/>
+        <w:t>create tablename</w:t>
+      </w:r>
       <w:r>
         <w:rPr>
           <w:rFonts w:hint="eastAsia"/>
@@ -314,20 +771,18 @@
     </w:p>
     <w:p>
       <w:pPr>
-        <w:pStyle w:val="ListParagraph"/>
+        <w:pStyle w:val="a3"/>
         <w:numPr>
           <w:ilvl w:val="0"/>
           <w:numId w:val="3"/>
         </w:numPr>
       </w:pPr>
-      <w:proofErr w:type="spellStart"/>
       <w:r>
         <w:rPr>
           <w:rFonts w:hint="eastAsia"/>
         </w:rPr>
         <w:t>SystemFE</w:t>
       </w:r>
-      <w:proofErr w:type="spellEnd"/>
       <w:r>
         <w:rPr>
           <w:rFonts w:hint="eastAsia"/>
@@ -346,28 +801,24 @@
         </w:rPr>
         <w:t>创建，</w:t>
       </w:r>
-      <w:proofErr w:type="spellStart"/>
       <w:r>
         <w:rPr>
           <w:rFonts w:hint="eastAsia"/>
         </w:rPr>
         <w:t>pct_hist_usr</w:t>
       </w:r>
-      <w:proofErr w:type="spellEnd"/>
       <w:r>
         <w:rPr>
           <w:rFonts w:hint="eastAsia"/>
         </w:rPr>
         <w:t>对</w:t>
       </w:r>
-      <w:proofErr w:type="spellStart"/>
       <w:r>
         <w:rPr>
           <w:rFonts w:hint="eastAsia"/>
         </w:rPr>
         <w:t>systemfe</w:t>
       </w:r>
-      <w:proofErr w:type="spellEnd"/>
       <w:r>
         <w:rPr>
           <w:rFonts w:hint="eastAsia"/>
@@ -422,14 +873,12 @@
         </w:rPr>
         <w:t>权限，因而可以访问</w:t>
       </w:r>
-      <w:proofErr w:type="spellStart"/>
       <w:r>
         <w:rPr>
           <w:rFonts w:hint="eastAsia"/>
         </w:rPr>
         <w:t>systemfe</w:t>
       </w:r>
-      <w:proofErr w:type="spellEnd"/>
       <w:r>
         <w:rPr>
           <w:rFonts w:hint="eastAsia"/>
@@ -440,7 +889,7 @@
     <w:p/>
     <w:p>
       <w:pPr>
-        <w:pStyle w:val="ListParagraph"/>
+        <w:pStyle w:val="a3"/>
         <w:numPr>
           <w:ilvl w:val="0"/>
           <w:numId w:val="3"/>
@@ -551,83 +1000,25 @@
     </w:p>
     <w:p>
       <w:pPr>
-        <w:pStyle w:val="ListParagraph"/>
-      </w:pPr>
-    </w:p>
-    <w:p>
-      <w:pPr>
-        <w:pStyle w:val="ListParagraph"/>
+        <w:pStyle w:val="a3"/>
+      </w:pPr>
+    </w:p>
+    <w:p>
+      <w:pPr>
+        <w:pStyle w:val="a3"/>
         <w:numPr>
           <w:ilvl w:val="0"/>
           <w:numId w:val="3"/>
         </w:numPr>
       </w:pPr>
-      <w:proofErr w:type="spellStart"/>
       <w:r>
         <w:t>SystemID</w:t>
       </w:r>
-      <w:proofErr w:type="spellEnd"/>
-      <w:r>
-        <w:rPr>
-          <w:rFonts w:hint="eastAsia"/>
-        </w:rPr>
-        <w:t xml:space="preserve">, </w:t>
-      </w:r>
-      <w:proofErr w:type="spellStart"/>
-      <w:r>
-        <w:rPr>
-          <w:rFonts w:hint="eastAsia"/>
-        </w:rPr>
-        <w:t>SystemName</w:t>
-      </w:r>
-      <w:proofErr w:type="spellEnd"/>
-      <w:r>
-        <w:rPr>
-          <w:rFonts w:hint="eastAsia"/>
-        </w:rPr>
-        <w:t xml:space="preserve">, </w:t>
-      </w:r>
-      <w:proofErr w:type="spellStart"/>
-      <w:r>
-        <w:rPr>
-          <w:rFonts w:hint="eastAsia"/>
-        </w:rPr>
-        <w:t>DatabaseID</w:t>
-      </w:r>
-      <w:proofErr w:type="spellEnd"/>
-      <w:r>
-        <w:rPr>
-          <w:rFonts w:hint="eastAsia"/>
-        </w:rPr>
-        <w:t xml:space="preserve">, </w:t>
-      </w:r>
-      <w:proofErr w:type="spellStart"/>
-      <w:r>
-        <w:rPr>
-          <w:rFonts w:hint="eastAsia"/>
-        </w:rPr>
-        <w:t>DatabaseName</w:t>
-      </w:r>
-      <w:proofErr w:type="spellEnd"/>
-      <w:r>
-        <w:rPr>
-          <w:rFonts w:hint="eastAsia"/>
-        </w:rPr>
-        <w:t xml:space="preserve">, </w:t>
-      </w:r>
-      <w:proofErr w:type="spellStart"/>
-      <w:r>
-        <w:rPr>
-          <w:rFonts w:hint="eastAsia"/>
-        </w:rPr>
-        <w:t>TableID</w:t>
-      </w:r>
-      <w:proofErr w:type="spellEnd"/>
-      <w:r>
-        <w:rPr>
-          <w:rFonts w:hint="eastAsia"/>
-        </w:rPr>
-        <w:t xml:space="preserve">, </w:t>
+      <w:r>
+        <w:rPr>
+          <w:rFonts w:hint="eastAsia"/>
+        </w:rPr>
+        <w:t xml:space="preserve">, SystemName, DatabaseID, DatabaseName, TableID, </w:t>
       </w:r>
       <w:r>
         <w:rPr>
@@ -638,12 +1029,12 @@
     </w:p>
     <w:p>
       <w:pPr>
-        <w:pStyle w:val="ListParagraph"/>
-      </w:pPr>
-    </w:p>
-    <w:p>
-      <w:pPr>
-        <w:pStyle w:val="ListParagraph"/>
+        <w:pStyle w:val="a3"/>
+      </w:pPr>
+    </w:p>
+    <w:p>
+      <w:pPr>
+        <w:pStyle w:val="a3"/>
         <w:numPr>
           <w:ilvl w:val="0"/>
           <w:numId w:val="3"/>
@@ -656,18 +1047,8 @@
       </w:r>
     </w:p>
     <w:p>
-      <w:pPr>
-        <w:rPr>
-          <w:rFonts w:hint="eastAsia"/>
-        </w:rPr>
-      </w:pPr>
-      <w:proofErr w:type="spellStart"/>
-      <w:r>
-        <w:t>ExportRun</w:t>
-      </w:r>
-      <w:proofErr w:type="spellEnd"/>
-      <w:r>
-        <w:t xml:space="preserve"> </w:t>
+      <w:r>
+        <w:t xml:space="preserve">ExportRun </w:t>
       </w:r>
       <w:r>
         <w:rPr>
@@ -677,11 +1058,6 @@
       </w:r>
     </w:p>
     <w:p>
-      <w:pPr>
-        <w:rPr>
-          <w:rFonts w:hint="eastAsia"/>
-        </w:rPr>
-      </w:pPr>
       <w:r>
         <w:rPr>
           <w:rFonts w:hint="eastAsia"/>
@@ -700,35 +1076,26 @@
         </w:rPr>
         <w:t>表示不导出</w:t>
       </w:r>
-      <w:proofErr w:type="spellStart"/>
       <w:r>
         <w:rPr>
           <w:rFonts w:hint="eastAsia"/>
         </w:rPr>
         <w:t>PhysicalConfiguration</w:t>
       </w:r>
-      <w:proofErr w:type="spellEnd"/>
       <w:r>
         <w:rPr>
           <w:rFonts w:hint="eastAsia"/>
         </w:rPr>
         <w:t>和</w:t>
       </w:r>
-      <w:proofErr w:type="spellStart"/>
       <w:r>
         <w:rPr>
           <w:rFonts w:hint="eastAsia"/>
         </w:rPr>
         <w:t>VirtualConfiguration</w:t>
       </w:r>
-      <w:proofErr w:type="spellEnd"/>
-    </w:p>
-    <w:p>
-      <w:pPr>
-        <w:rPr>
-          <w:rFonts w:hint="eastAsia"/>
-        </w:rPr>
-      </w:pPr>
+    </w:p>
+    <w:p>
       <w:r>
         <w:rPr>
           <w:rFonts w:hint="eastAsia"/>
@@ -759,14 +1126,12 @@
         </w:rPr>
         <w:t>文件的记录存入</w:t>
       </w:r>
-      <w:proofErr w:type="spellStart"/>
       <w:r>
         <w:rPr>
           <w:rFonts w:hint="eastAsia"/>
         </w:rPr>
         <w:t>PostgreSQL</w:t>
       </w:r>
-      <w:proofErr w:type="spellEnd"/>
       <w:r>
         <w:rPr>
           <w:rFonts w:hint="eastAsia"/>
@@ -797,86 +1162,56 @@
         </w:rPr>
         <w:t>和</w:t>
       </w:r>
-      <w:proofErr w:type="spellStart"/>
       <w:r>
         <w:rPr>
           <w:rFonts w:hint="eastAsia"/>
         </w:rPr>
         <w:t>PostgreSQL</w:t>
       </w:r>
-      <w:proofErr w:type="spellEnd"/>
     </w:p>
     <w:p/>
-    <w:p>
-      <w:pPr>
-        <w:rPr>
-          <w:rFonts w:hint="eastAsia"/>
-        </w:rPr>
-      </w:pPr>
-    </w:p>
-    <w:p>
-      <w:pPr>
-        <w:rPr>
-          <w:rFonts w:hint="eastAsia"/>
-        </w:rPr>
-      </w:pPr>
-    </w:p>
-    <w:p>
-      <w:pPr>
-        <w:rPr>
-          <w:rFonts w:hint="eastAsia"/>
-        </w:rPr>
-      </w:pPr>
-    </w:p>
-    <w:p>
-      <w:pPr>
-        <w:rPr>
-          <w:rFonts w:hint="eastAsia"/>
-        </w:rPr>
-      </w:pPr>
-    </w:p>
-    <w:p>
-      <w:pPr>
-        <w:rPr>
-          <w:rFonts w:hint="eastAsia"/>
-        </w:rPr>
-      </w:pPr>
-    </w:p>
-    <w:p>
-      <w:pPr>
-        <w:rPr>
-          <w:rFonts w:hint="eastAsia"/>
-        </w:rPr>
-      </w:pPr>
-    </w:p>
-    <w:p>
-      <w:pPr>
-        <w:rPr>
-          <w:rFonts w:hint="eastAsia"/>
-        </w:rPr>
-      </w:pPr>
-      <w:r>
-        <w:rPr>
+    <w:p/>
+    <w:p>
+      <w:r>
+        <w:br w:type="page"/>
+      </w:r>
+    </w:p>
+    <w:p/>
+    <w:p>
+      <w:pPr>
+        <w:pStyle w:val="1"/>
+      </w:pPr>
+      <w:r>
+        <w:rPr>
+          <w:rStyle w:val="1Char"/>
           <w:rFonts w:hint="eastAsia"/>
         </w:rPr>
         <w:t>目前支持的</w:t>
       </w:r>
       <w:r>
         <w:rPr>
+          <w:rStyle w:val="1Char"/>
           <w:rFonts w:hint="eastAsia"/>
         </w:rPr>
         <w:t>DDL</w:t>
       </w:r>
       <w:r>
         <w:rPr>
-          <w:rFonts w:hint="eastAsia"/>
-        </w:rPr>
-        <w:t>类型：</w:t>
+          <w:rStyle w:val="1Char"/>
+          <w:rFonts w:hint="eastAsia"/>
+        </w:rPr>
+        <w:t>类型</w:t>
+      </w:r>
+      <w:r>
+        <w:rPr>
+          <w:rFonts w:hint="eastAsia"/>
+        </w:rPr>
+        <w:t>：</w:t>
       </w:r>
     </w:p>
     <w:tbl>
       <w:tblPr>
-        <w:tblStyle w:val="TableGrid"/>
+        <w:tblStyle w:val="a4"/>
         <w:tblW w:w="0" w:type="auto"/>
         <w:tblLook w:val="04A0" w:firstRow="1" w:lastRow="0" w:firstColumn="1" w:lastColumn="0" w:noHBand="0" w:noVBand="1"/>
       </w:tblPr>
@@ -889,567 +1224,341 @@
             <w:tcW w:w="9576" w:type="dxa"/>
           </w:tcPr>
           <w:p>
-            <w:r>
-              <w:rPr>
-                <w:rFonts w:hint="eastAsia"/>
-              </w:rPr>
-              <w:tab/>
-            </w:r>
-            <w:r>
-              <w:t>switch(</w:t>
-            </w:r>
-            <w:proofErr w:type="spellStart"/>
-            <w:r>
-              <w:t>TableKind</w:t>
-            </w:r>
-            <w:proofErr w:type="spellEnd"/>
-            <w:r>
-              <w:t>) {</w:t>
-            </w:r>
-          </w:p>
-          <w:p>
-            <w:r>
-              <w:tab/>
-              <w:t>case "T":</w:t>
-            </w:r>
-          </w:p>
-          <w:p>
-            <w:r>
-              <w:tab/>
-            </w:r>
-            <w:r>
-              <w:tab/>
-            </w:r>
-            <w:proofErr w:type="spellStart"/>
-            <w:r>
-              <w:t>sql</w:t>
-            </w:r>
-            <w:proofErr w:type="spellEnd"/>
-            <w:r>
-              <w:t xml:space="preserve"> = </w:t>
-            </w:r>
-            <w:proofErr w:type="spellStart"/>
-            <w:r>
-              <w:t>CommonConfig.sqlShowTable</w:t>
-            </w:r>
-            <w:proofErr w:type="spellEnd"/>
-            <w:r>
-              <w:t xml:space="preserve"> + "\"" + </w:t>
-            </w:r>
-            <w:proofErr w:type="spellStart"/>
-            <w:r>
-              <w:t>TableName</w:t>
-            </w:r>
-            <w:proofErr w:type="spellEnd"/>
-            <w:r>
-              <w:t xml:space="preserve"> + "\"";</w:t>
-            </w:r>
-          </w:p>
-          <w:p>
-            <w:r>
-              <w:tab/>
-            </w:r>
-            <w:r>
-              <w:tab/>
-            </w:r>
-            <w:proofErr w:type="spellStart"/>
-            <w:r>
-              <w:t>this.sqlListDrop.add</w:t>
-            </w:r>
-            <w:proofErr w:type="spellEnd"/>
-            <w:r>
-              <w:t>(</w:t>
-            </w:r>
-            <w:proofErr w:type="spellStart"/>
-            <w:r>
-              <w:t>CommonConfig.sqlDropTable</w:t>
-            </w:r>
-            <w:proofErr w:type="spellEnd"/>
-            <w:r>
-              <w:t xml:space="preserve"> + </w:t>
-            </w:r>
-          </w:p>
-          <w:p>
-            <w:r>
-              <w:tab/>
-            </w:r>
-            <w:r>
-              <w:tab/>
-            </w:r>
-            <w:r>
-              <w:tab/>
-            </w:r>
-            <w:r>
-              <w:tab/>
-              <w:t xml:space="preserve">"\"" + </w:t>
-            </w:r>
-            <w:proofErr w:type="spellStart"/>
-            <w:r>
-              <w:t>TableName</w:t>
-            </w:r>
-            <w:proofErr w:type="spellEnd"/>
-            <w:r>
-              <w:t xml:space="preserve"> + "\"");</w:t>
-            </w:r>
-          </w:p>
-          <w:p>
-            <w:r>
-              <w:tab/>
-            </w:r>
-            <w:r>
-              <w:tab/>
-              <w:t>break;</w:t>
-            </w:r>
-          </w:p>
-          <w:p>
-            <w:r>
-              <w:tab/>
-              <w:t>case "V":</w:t>
-            </w:r>
-          </w:p>
-          <w:p>
-            <w:r>
-              <w:tab/>
-            </w:r>
-            <w:r>
-              <w:tab/>
-            </w:r>
-            <w:proofErr w:type="spellStart"/>
-            <w:r>
-              <w:t>sql</w:t>
-            </w:r>
-            <w:proofErr w:type="spellEnd"/>
-            <w:r>
-              <w:t xml:space="preserve"> = </w:t>
-            </w:r>
-            <w:proofErr w:type="spellStart"/>
-            <w:r>
-              <w:t>CommonConfig.sqlShowView</w:t>
-            </w:r>
-            <w:proofErr w:type="spellEnd"/>
-            <w:r>
-              <w:t xml:space="preserve"> + "\"" + </w:t>
-            </w:r>
-            <w:proofErr w:type="spellStart"/>
-            <w:r>
-              <w:t>TableName</w:t>
-            </w:r>
-            <w:proofErr w:type="spellEnd"/>
-            <w:r>
-              <w:t xml:space="preserve"> + "\"";</w:t>
-            </w:r>
-          </w:p>
-          <w:p>
-            <w:r>
-              <w:tab/>
-            </w:r>
-            <w:r>
-              <w:tab/>
-            </w:r>
-            <w:proofErr w:type="spellStart"/>
-            <w:r>
-              <w:t>this.sqlListDrop.add</w:t>
-            </w:r>
-            <w:proofErr w:type="spellEnd"/>
-            <w:r>
-              <w:t>(</w:t>
-            </w:r>
-            <w:proofErr w:type="spellStart"/>
-            <w:r>
-              <w:t>CommonConfig.sqlDropView</w:t>
-            </w:r>
-            <w:proofErr w:type="spellEnd"/>
-            <w:r>
-              <w:t xml:space="preserve"> + </w:t>
-            </w:r>
-          </w:p>
-          <w:p>
-            <w:r>
-              <w:tab/>
-            </w:r>
-            <w:r>
-              <w:tab/>
-            </w:r>
-            <w:r>
-              <w:tab/>
-            </w:r>
-            <w:r>
-              <w:tab/>
-              <w:t xml:space="preserve">"\"" + </w:t>
-            </w:r>
-            <w:proofErr w:type="spellStart"/>
-            <w:r>
-              <w:t>TableName</w:t>
-            </w:r>
-            <w:proofErr w:type="spellEnd"/>
-            <w:r>
-              <w:t xml:space="preserve"> + "\"");</w:t>
-            </w:r>
-          </w:p>
-          <w:p>
-            <w:r>
-              <w:tab/>
-            </w:r>
-            <w:r>
-              <w:tab/>
-              <w:t>break;</w:t>
-            </w:r>
-          </w:p>
-          <w:p>
-            <w:r>
-              <w:tab/>
-              <w:t>case "M":</w:t>
-            </w:r>
-          </w:p>
-          <w:p>
-            <w:r>
-              <w:tab/>
-            </w:r>
-            <w:r>
-              <w:tab/>
-            </w:r>
-            <w:proofErr w:type="spellStart"/>
-            <w:r>
-              <w:t>sql</w:t>
-            </w:r>
-            <w:proofErr w:type="spellEnd"/>
-            <w:r>
-              <w:t xml:space="preserve"> = </w:t>
-            </w:r>
-            <w:proofErr w:type="spellStart"/>
-            <w:r>
-              <w:t>CommonConfig.sqlShowMacro</w:t>
-            </w:r>
-            <w:proofErr w:type="spellEnd"/>
-            <w:r>
-              <w:t xml:space="preserve"> + "\"" + </w:t>
-            </w:r>
-            <w:proofErr w:type="spellStart"/>
-            <w:r>
-              <w:t>TableName</w:t>
-            </w:r>
-            <w:proofErr w:type="spellEnd"/>
-            <w:r>
-              <w:t xml:space="preserve"> + "\"";</w:t>
-            </w:r>
-          </w:p>
-          <w:p>
-            <w:r>
-              <w:tab/>
-            </w:r>
-            <w:r>
-              <w:tab/>
-            </w:r>
-            <w:proofErr w:type="spellStart"/>
-            <w:r>
-              <w:t>this.sqlListDrop.add</w:t>
-            </w:r>
-            <w:proofErr w:type="spellEnd"/>
-            <w:r>
-              <w:t>(</w:t>
-            </w:r>
-            <w:proofErr w:type="spellStart"/>
-            <w:r>
-              <w:t>CommonConfig.sqlDropMacro</w:t>
-            </w:r>
-            <w:proofErr w:type="spellEnd"/>
-            <w:r>
-              <w:t xml:space="preserve"> + </w:t>
-            </w:r>
-          </w:p>
-          <w:p>
-            <w:r>
-              <w:tab/>
-            </w:r>
-            <w:r>
-              <w:tab/>
-            </w:r>
-            <w:r>
-              <w:tab/>
-            </w:r>
-            <w:r>
-              <w:tab/>
-              <w:t xml:space="preserve">"\"" + </w:t>
-            </w:r>
-            <w:proofErr w:type="spellStart"/>
-            <w:r>
-              <w:t>TableName</w:t>
-            </w:r>
-            <w:proofErr w:type="spellEnd"/>
-            <w:r>
-              <w:t xml:space="preserve"> + "\"");</w:t>
-            </w:r>
-          </w:p>
-          <w:p>
-            <w:r>
-              <w:tab/>
-            </w:r>
-            <w:r>
-              <w:tab/>
-              <w:t>break;</w:t>
-            </w:r>
-          </w:p>
-          <w:p>
-            <w:r>
-              <w:tab/>
-              <w:t>case "P":</w:t>
-            </w:r>
-          </w:p>
-          <w:p>
-            <w:r>
-              <w:tab/>
-              <w:t>case "E":</w:t>
-            </w:r>
-          </w:p>
-          <w:p>
-            <w:r>
-              <w:tab/>
-            </w:r>
-            <w:r>
-              <w:tab/>
-            </w:r>
-            <w:proofErr w:type="spellStart"/>
-            <w:r>
-              <w:t>sql</w:t>
-            </w:r>
-            <w:proofErr w:type="spellEnd"/>
-            <w:r>
-              <w:t xml:space="preserve"> = </w:t>
-            </w:r>
-            <w:proofErr w:type="spellStart"/>
-            <w:r>
-              <w:t>CommonConfig.sqlShowProcedure</w:t>
-            </w:r>
-            <w:proofErr w:type="spellEnd"/>
-            <w:r>
-              <w:t xml:space="preserve"> + "\"" + </w:t>
-            </w:r>
-            <w:proofErr w:type="spellStart"/>
-            <w:r>
-              <w:t>TableName</w:t>
-            </w:r>
-            <w:proofErr w:type="spellEnd"/>
-            <w:r>
-              <w:t xml:space="preserve"> + "\"";</w:t>
-            </w:r>
-          </w:p>
-          <w:p>
-            <w:r>
-              <w:tab/>
-            </w:r>
-            <w:r>
-              <w:tab/>
-            </w:r>
-            <w:proofErr w:type="spellStart"/>
-            <w:r>
-              <w:t>this.sqlListDrop.add</w:t>
-            </w:r>
-            <w:proofErr w:type="spellEnd"/>
-            <w:r>
-              <w:t>(</w:t>
-            </w:r>
-            <w:proofErr w:type="spellStart"/>
-            <w:r>
-              <w:t>CommonConfig.sqlDropProcedure</w:t>
-            </w:r>
-            <w:proofErr w:type="spellEnd"/>
-            <w:r>
-              <w:t xml:space="preserve"> + </w:t>
-            </w:r>
-          </w:p>
-          <w:p>
-            <w:r>
-              <w:tab/>
-            </w:r>
-            <w:r>
-              <w:tab/>
-            </w:r>
-            <w:r>
-              <w:tab/>
-            </w:r>
-            <w:r>
-              <w:tab/>
-              <w:t xml:space="preserve">"\"" + </w:t>
-            </w:r>
-            <w:proofErr w:type="spellStart"/>
-            <w:r>
-              <w:t>TableName</w:t>
-            </w:r>
-            <w:proofErr w:type="spellEnd"/>
-            <w:r>
-              <w:t xml:space="preserve"> + "\"");</w:t>
-            </w:r>
-          </w:p>
-          <w:p>
-            <w:r>
-              <w:tab/>
-            </w:r>
-            <w:r>
-              <w:tab/>
-              <w:t>break;</w:t>
-            </w:r>
-          </w:p>
-          <w:p>
-            <w:r>
-              <w:tab/>
-              <w:t>case "D":</w:t>
-            </w:r>
-          </w:p>
-          <w:p>
-            <w:r>
-              <w:tab/>
-            </w:r>
-            <w:r>
-              <w:tab/>
-            </w:r>
-            <w:proofErr w:type="gramStart"/>
-            <w:r>
-              <w:t>logger.info(</w:t>
-            </w:r>
-            <w:proofErr w:type="gramEnd"/>
-            <w:r>
-              <w:t xml:space="preserve">" -- </w:t>
-            </w:r>
-            <w:proofErr w:type="spellStart"/>
-            <w:r>
-              <w:t>TableKind</w:t>
-            </w:r>
-            <w:proofErr w:type="spellEnd"/>
-            <w:r>
-              <w:t xml:space="preserve"> is D, SKIP. -- ");</w:t>
-            </w:r>
-          </w:p>
-          <w:p>
-            <w:r>
-              <w:tab/>
-            </w:r>
-            <w:r>
-              <w:tab/>
-              <w:t>break;</w:t>
-            </w:r>
-          </w:p>
-          <w:p>
-            <w:r>
-              <w:tab/>
-              <w:t>case "R":</w:t>
-            </w:r>
-          </w:p>
-          <w:p>
-            <w:r>
-              <w:tab/>
-              <w:t>case "F":</w:t>
-            </w:r>
-          </w:p>
-          <w:p>
-            <w:r>
-              <w:tab/>
-            </w:r>
-            <w:r>
-              <w:tab/>
-            </w:r>
-            <w:proofErr w:type="spellStart"/>
-            <w:r>
-              <w:t>sql</w:t>
-            </w:r>
-            <w:proofErr w:type="spellEnd"/>
-            <w:r>
-              <w:t xml:space="preserve"> = </w:t>
-            </w:r>
-            <w:proofErr w:type="spellStart"/>
-            <w:r>
-              <w:t>CommonConfig.sqlShowFunction</w:t>
-            </w:r>
-            <w:proofErr w:type="spellEnd"/>
-            <w:r>
-              <w:t xml:space="preserve"> + "\"" + </w:t>
-            </w:r>
-            <w:proofErr w:type="spellStart"/>
-            <w:r>
-              <w:t>TableName</w:t>
-            </w:r>
-            <w:proofErr w:type="spellEnd"/>
-            <w:r>
-              <w:t xml:space="preserve"> + "\"";</w:t>
-            </w:r>
-          </w:p>
-          <w:p>
-            <w:r>
-              <w:tab/>
-            </w:r>
-            <w:r>
-              <w:tab/>
-            </w:r>
-            <w:proofErr w:type="spellStart"/>
-            <w:r>
-              <w:t>this.sqlListDrop.add</w:t>
-            </w:r>
-            <w:proofErr w:type="spellEnd"/>
-            <w:r>
-              <w:t>(</w:t>
-            </w:r>
-            <w:proofErr w:type="spellStart"/>
-            <w:r>
-              <w:t>CommonConfig.sqlDropFunction</w:t>
-            </w:r>
-            <w:proofErr w:type="spellEnd"/>
-            <w:r>
-              <w:t xml:space="preserve"> + </w:t>
-            </w:r>
-          </w:p>
-          <w:p>
-            <w:r>
-              <w:tab/>
-            </w:r>
-            <w:r>
-              <w:tab/>
-            </w:r>
-            <w:r>
-              <w:tab/>
-            </w:r>
-            <w:r>
-              <w:tab/>
-              <w:t xml:space="preserve">"\"" + </w:t>
-            </w:r>
-            <w:proofErr w:type="spellStart"/>
-            <w:r>
-              <w:t>TableName</w:t>
-            </w:r>
-            <w:proofErr w:type="spellEnd"/>
-            <w:r>
-              <w:t xml:space="preserve"> + "\"");</w:t>
-            </w:r>
-          </w:p>
-          <w:p>
-            <w:r>
-              <w:tab/>
-            </w:r>
-            <w:r>
-              <w:tab/>
-              <w:t>break;</w:t>
-            </w:r>
-          </w:p>
-          <w:p>
-            <w:r>
-              <w:tab/>
-              <w:t>default:</w:t>
-            </w:r>
-          </w:p>
-          <w:p>
-            <w:r>
-              <w:tab/>
-            </w:r>
-            <w:r>
-              <w:tab/>
-              <w:t>break;</w:t>
-            </w:r>
-          </w:p>
-          <w:p>
             <w:pPr>
               <w:rPr>
                 <w:rFonts w:hint="eastAsia"/>
               </w:rPr>
             </w:pPr>
             <w:r>
+              <w:rPr>
+                <w:rFonts w:hint="eastAsia"/>
+              </w:rPr>
+              <w:tab/>
+            </w:r>
+            <w:r>
+              <w:t>switch(TableKind) {</w:t>
+            </w:r>
+          </w:p>
+          <w:p>
+            <w:r>
+              <w:rPr>
+                <w:rFonts w:hint="eastAsia"/>
+              </w:rPr>
+              <w:tab/>
+              <w:t xml:space="preserve">case </w:t>
+            </w:r>
+            <w:r>
+              <w:t>"</w:t>
+            </w:r>
+            <w:r>
+              <w:rPr>
+                <w:rFonts w:hint="eastAsia"/>
+              </w:rPr>
+              <w:t>O</w:t>
+            </w:r>
+            <w:r>
+              <w:t>"</w:t>
+            </w:r>
+            <w:r>
+              <w:rPr>
+                <w:rFonts w:hint="eastAsia"/>
+              </w:rPr>
+              <w:t>:</w:t>
+            </w:r>
+          </w:p>
+          <w:p>
+            <w:r>
+              <w:tab/>
+              <w:t>case "T":</w:t>
+            </w:r>
+          </w:p>
+          <w:p>
+            <w:r>
+              <w:tab/>
+            </w:r>
+            <w:r>
+              <w:tab/>
+              <w:t>sql = CommonConfig.sqlShowTable + "\"" + TableName + "\"";</w:t>
+            </w:r>
+          </w:p>
+          <w:p>
+            <w:r>
+              <w:tab/>
+            </w:r>
+            <w:r>
+              <w:tab/>
+              <w:t xml:space="preserve">this.sqlListDrop.add(CommonConfig.sqlDropTable + </w:t>
+            </w:r>
+          </w:p>
+          <w:p>
+            <w:r>
+              <w:tab/>
+            </w:r>
+            <w:r>
+              <w:tab/>
+            </w:r>
+            <w:r>
+              <w:tab/>
+            </w:r>
+            <w:r>
+              <w:tab/>
+              <w:t>"\"" + TableName + "\"");</w:t>
+            </w:r>
+          </w:p>
+          <w:p>
+            <w:r>
+              <w:tab/>
+            </w:r>
+            <w:r>
+              <w:tab/>
+              <w:t>break;</w:t>
+            </w:r>
+          </w:p>
+          <w:p>
+            <w:r>
+              <w:tab/>
+              <w:t>case "V":</w:t>
+            </w:r>
+          </w:p>
+          <w:p>
+            <w:r>
+              <w:tab/>
+            </w:r>
+            <w:r>
+              <w:tab/>
+              <w:t>sql = CommonConfig.sqlShowView + "\"" + TableName + "\"";</w:t>
+            </w:r>
+          </w:p>
+          <w:p>
+            <w:r>
+              <w:tab/>
+            </w:r>
+            <w:r>
+              <w:tab/>
+              <w:t xml:space="preserve">this.sqlListDrop.add(CommonConfig.sqlDropView + </w:t>
+            </w:r>
+          </w:p>
+          <w:p>
+            <w:r>
+              <w:tab/>
+            </w:r>
+            <w:r>
+              <w:tab/>
+            </w:r>
+            <w:r>
+              <w:tab/>
+            </w:r>
+            <w:r>
+              <w:tab/>
+              <w:t>"\"" + TableName + "\"");</w:t>
+            </w:r>
+          </w:p>
+          <w:p>
+            <w:r>
+              <w:tab/>
+            </w:r>
+            <w:r>
+              <w:tab/>
+              <w:t>break;</w:t>
+            </w:r>
+          </w:p>
+          <w:p>
+            <w:r>
+              <w:tab/>
+              <w:t>case "M":</w:t>
+            </w:r>
+          </w:p>
+          <w:p>
+            <w:r>
+              <w:tab/>
+            </w:r>
+            <w:r>
+              <w:tab/>
+              <w:t>sql = CommonConfig.sqlShowMacro + "\"" + TableName + "\"";</w:t>
+            </w:r>
+          </w:p>
+          <w:p>
+            <w:r>
+              <w:tab/>
+            </w:r>
+            <w:r>
+              <w:tab/>
+              <w:t xml:space="preserve">this.sqlListDrop.add(CommonConfig.sqlDropMacro + </w:t>
+            </w:r>
+          </w:p>
+          <w:p>
+            <w:r>
+              <w:tab/>
+            </w:r>
+            <w:r>
+              <w:tab/>
+            </w:r>
+            <w:r>
+              <w:tab/>
+            </w:r>
+            <w:r>
+              <w:tab/>
+              <w:t>"\"" + TableName + "\"");</w:t>
+            </w:r>
+          </w:p>
+          <w:p>
+            <w:r>
+              <w:tab/>
+            </w:r>
+            <w:r>
+              <w:tab/>
+              <w:t>break;</w:t>
+            </w:r>
+          </w:p>
+          <w:p>
+            <w:r>
+              <w:tab/>
+              <w:t>case "P":</w:t>
+            </w:r>
+          </w:p>
+          <w:p>
+            <w:r>
+              <w:tab/>
+              <w:t>case "E":</w:t>
+            </w:r>
+          </w:p>
+          <w:p>
+            <w:r>
+              <w:tab/>
+            </w:r>
+            <w:r>
+              <w:tab/>
+              <w:t>sql = CommonConfig.sqlShowProcedure + "\"" + TableName + "\"";</w:t>
+            </w:r>
+          </w:p>
+          <w:p>
+            <w:r>
+              <w:tab/>
+            </w:r>
+            <w:r>
+              <w:tab/>
+              <w:t xml:space="preserve">this.sqlListDrop.add(CommonConfig.sqlDropProcedure + </w:t>
+            </w:r>
+          </w:p>
+          <w:p>
+            <w:r>
+              <w:tab/>
+            </w:r>
+            <w:r>
+              <w:tab/>
+            </w:r>
+            <w:r>
+              <w:tab/>
+            </w:r>
+            <w:r>
+              <w:tab/>
+              <w:t>"\"" + TableName + "\"");</w:t>
+            </w:r>
+          </w:p>
+          <w:p>
+            <w:r>
+              <w:tab/>
+            </w:r>
+            <w:r>
+              <w:tab/>
+              <w:t>break;</w:t>
+            </w:r>
+          </w:p>
+          <w:p>
+            <w:r>
+              <w:tab/>
+              <w:t>case "D":</w:t>
+            </w:r>
+          </w:p>
+          <w:p>
+            <w:r>
+              <w:tab/>
+            </w:r>
+            <w:r>
+              <w:tab/>
+              <w:t>logger.info(" -- TableKind is D, SKIP. -- ");</w:t>
+            </w:r>
+          </w:p>
+          <w:p>
+            <w:r>
+              <w:tab/>
+            </w:r>
+            <w:r>
+              <w:tab/>
+              <w:t>break;</w:t>
+            </w:r>
+          </w:p>
+          <w:p>
+            <w:r>
+              <w:tab/>
+              <w:t>case "R":</w:t>
+            </w:r>
+          </w:p>
+          <w:p>
+            <w:r>
+              <w:tab/>
+              <w:t>case "F":</w:t>
+            </w:r>
+          </w:p>
+          <w:p>
+            <w:r>
+              <w:tab/>
+            </w:r>
+            <w:r>
+              <w:tab/>
+              <w:t>sql = CommonConfig.sqlShowFunction + "\"" + TableName + "\"";</w:t>
+            </w:r>
+          </w:p>
+          <w:p>
+            <w:r>
+              <w:tab/>
+            </w:r>
+            <w:r>
+              <w:tab/>
+              <w:t xml:space="preserve">this.sqlListDrop.add(CommonConfig.sqlDropFunction + </w:t>
+            </w:r>
+          </w:p>
+          <w:p>
+            <w:r>
+              <w:tab/>
+            </w:r>
+            <w:r>
+              <w:tab/>
+            </w:r>
+            <w:r>
+              <w:tab/>
+            </w:r>
+            <w:r>
+              <w:tab/>
+              <w:t>"\"" + TableName + "\"");</w:t>
+            </w:r>
+          </w:p>
+          <w:p>
+            <w:r>
+              <w:tab/>
+            </w:r>
+            <w:r>
+              <w:tab/>
+              <w:t>break;</w:t>
+            </w:r>
+          </w:p>
+          <w:p>
+            <w:r>
+              <w:tab/>
+              <w:t>default:</w:t>
+            </w:r>
+          </w:p>
+          <w:p>
+            <w:r>
+              <w:tab/>
+            </w:r>
+            <w:r>
+              <w:tab/>
+              <w:t>break;</w:t>
+            </w:r>
+          </w:p>
+          <w:p>
+            <w:r>
               <w:tab/>
               <w:t>}</w:t>
             </w:r>
@@ -1457,20 +1566,8 @@
         </w:tc>
       </w:tr>
     </w:tbl>
-    <w:p>
-      <w:pPr>
-        <w:rPr>
-          <w:rFonts w:hint="eastAsia"/>
-        </w:rPr>
-      </w:pPr>
-    </w:p>
-    <w:p>
-      <w:pPr>
-        <w:rPr>
-          <w:rFonts w:hint="eastAsia"/>
-        </w:rPr>
-      </w:pPr>
-    </w:p>
+    <w:p/>
+    <w:p/>
     <w:p/>
     <w:sectPr>
       <w:pgSz w:w="12240" w:h="15840"/>
@@ -1919,16 +2016,39 @@
     <w:lsdException w:name="Bibliography" w:uiPriority="37"/>
     <w:lsdException w:name="TOC Heading" w:uiPriority="39" w:qFormat="1"/>
   </w:latentStyles>
-  <w:style w:type="paragraph" w:default="1" w:styleId="Normal">
+  <w:style w:type="paragraph" w:default="1" w:styleId="a">
     <w:name w:val="Normal"/>
     <w:qFormat/>
   </w:style>
-  <w:style w:type="character" w:default="1" w:styleId="DefaultParagraphFont">
+  <w:style w:type="paragraph" w:styleId="1">
+    <w:name w:val="heading 1"/>
+    <w:basedOn w:val="a"/>
+    <w:next w:val="a"/>
+    <w:link w:val="1Char"/>
+    <w:uiPriority w:val="9"/>
+    <w:qFormat/>
+    <w:rsid w:val="005546D3"/>
+    <w:pPr>
+      <w:keepNext/>
+      <w:keepLines/>
+      <w:spacing w:before="340" w:after="330" w:line="578" w:lineRule="auto"/>
+      <w:outlineLvl w:val="0"/>
+    </w:pPr>
+    <w:rPr>
+      <w:b/>
+      <w:bCs/>
+      <w:kern w:val="44"/>
+      <w:sz w:val="44"/>
+      <w:szCs w:val="44"/>
+    </w:rPr>
+  </w:style>
+  <w:style w:type="character" w:default="1" w:styleId="a0">
     <w:name w:val="Default Paragraph Font"/>
     <w:uiPriority w:val="1"/>
+    <w:semiHidden/>
     <w:unhideWhenUsed/>
   </w:style>
-  <w:style w:type="table" w:default="1" w:styleId="TableNormal">
+  <w:style w:type="table" w:default="1" w:styleId="a1">
     <w:name w:val="Normal Table"/>
     <w:uiPriority w:val="99"/>
     <w:semiHidden/>
@@ -1943,15 +2063,15 @@
       </w:tblCellMar>
     </w:tblPr>
   </w:style>
-  <w:style w:type="numbering" w:default="1" w:styleId="NoList">
+  <w:style w:type="numbering" w:default="1" w:styleId="a2">
     <w:name w:val="No List"/>
     <w:uiPriority w:val="99"/>
     <w:semiHidden/>
     <w:unhideWhenUsed/>
   </w:style>
-  <w:style w:type="paragraph" w:styleId="ListParagraph">
+  <w:style w:type="paragraph" w:styleId="a3">
     <w:name w:val="List Paragraph"/>
-    <w:basedOn w:val="Normal"/>
+    <w:basedOn w:val="a"/>
     <w:uiPriority w:val="34"/>
     <w:qFormat/>
     <w:rsid w:val="00C44744"/>
@@ -1960,9 +2080,9 @@
       <w:contextualSpacing/>
     </w:pPr>
   </w:style>
-  <w:style w:type="table" w:styleId="TableGrid">
+  <w:style w:type="table" w:styleId="a4">
     <w:name w:val="Table Grid"/>
-    <w:basedOn w:val="TableNormal"/>
+    <w:basedOn w:val="a1"/>
     <w:uiPriority w:val="59"/>
     <w:rsid w:val="00243170"/>
     <w:pPr>
@@ -1985,6 +2105,20 @@
         <w:right w:w="108" w:type="dxa"/>
       </w:tblCellMar>
     </w:tblPr>
+  </w:style>
+  <w:style w:type="character" w:customStyle="1" w:styleId="1Char">
+    <w:name w:val="标题 1 Char"/>
+    <w:basedOn w:val="a0"/>
+    <w:link w:val="1"/>
+    <w:uiPriority w:val="9"/>
+    <w:rsid w:val="005546D3"/>
+    <w:rPr>
+      <w:b/>
+      <w:bCs/>
+      <w:kern w:val="44"/>
+      <w:sz w:val="44"/>
+      <w:szCs w:val="44"/>
+    </w:rPr>
   </w:style>
 </w:styles>
 </file>
@@ -2145,16 +2279,39 @@
     <w:lsdException w:name="Bibliography" w:uiPriority="37"/>
     <w:lsdException w:name="TOC Heading" w:uiPriority="39" w:qFormat="1"/>
   </w:latentStyles>
-  <w:style w:type="paragraph" w:default="1" w:styleId="Normal">
+  <w:style w:type="paragraph" w:default="1" w:styleId="a">
     <w:name w:val="Normal"/>
     <w:qFormat/>
   </w:style>
-  <w:style w:type="character" w:default="1" w:styleId="DefaultParagraphFont">
+  <w:style w:type="paragraph" w:styleId="1">
+    <w:name w:val="heading 1"/>
+    <w:basedOn w:val="a"/>
+    <w:next w:val="a"/>
+    <w:link w:val="1Char"/>
+    <w:uiPriority w:val="9"/>
+    <w:qFormat/>
+    <w:rsid w:val="005546D3"/>
+    <w:pPr>
+      <w:keepNext/>
+      <w:keepLines/>
+      <w:spacing w:before="340" w:after="330" w:line="578" w:lineRule="auto"/>
+      <w:outlineLvl w:val="0"/>
+    </w:pPr>
+    <w:rPr>
+      <w:b/>
+      <w:bCs/>
+      <w:kern w:val="44"/>
+      <w:sz w:val="44"/>
+      <w:szCs w:val="44"/>
+    </w:rPr>
+  </w:style>
+  <w:style w:type="character" w:default="1" w:styleId="a0">
     <w:name w:val="Default Paragraph Font"/>
     <w:uiPriority w:val="1"/>
+    <w:semiHidden/>
     <w:unhideWhenUsed/>
   </w:style>
-  <w:style w:type="table" w:default="1" w:styleId="TableNormal">
+  <w:style w:type="table" w:default="1" w:styleId="a1">
     <w:name w:val="Normal Table"/>
     <w:uiPriority w:val="99"/>
     <w:semiHidden/>
@@ -2169,15 +2326,15 @@
       </w:tblCellMar>
     </w:tblPr>
   </w:style>
-  <w:style w:type="numbering" w:default="1" w:styleId="NoList">
+  <w:style w:type="numbering" w:default="1" w:styleId="a2">
     <w:name w:val="No List"/>
     <w:uiPriority w:val="99"/>
     <w:semiHidden/>
     <w:unhideWhenUsed/>
   </w:style>
-  <w:style w:type="paragraph" w:styleId="ListParagraph">
+  <w:style w:type="paragraph" w:styleId="a3">
     <w:name w:val="List Paragraph"/>
-    <w:basedOn w:val="Normal"/>
+    <w:basedOn w:val="a"/>
     <w:uiPriority w:val="34"/>
     <w:qFormat/>
     <w:rsid w:val="00C44744"/>
@@ -2186,9 +2343,9 @@
       <w:contextualSpacing/>
     </w:pPr>
   </w:style>
-  <w:style w:type="table" w:styleId="TableGrid">
+  <w:style w:type="table" w:styleId="a4">
     <w:name w:val="Table Grid"/>
-    <w:basedOn w:val="TableNormal"/>
+    <w:basedOn w:val="a1"/>
     <w:uiPriority w:val="59"/>
     <w:rsid w:val="00243170"/>
     <w:pPr>
@@ -2212,6 +2369,20 @@
       </w:tblCellMar>
     </w:tblPr>
   </w:style>
+  <w:style w:type="character" w:customStyle="1" w:styleId="1Char">
+    <w:name w:val="标题 1 Char"/>
+    <w:basedOn w:val="a0"/>
+    <w:link w:val="1"/>
+    <w:uiPriority w:val="9"/>
+    <w:rsid w:val="005546D3"/>
+    <w:rPr>
+      <w:b/>
+      <w:bCs/>
+      <w:kern w:val="44"/>
+      <w:sz w:val="44"/>
+      <w:szCs w:val="44"/>
+    </w:rPr>
+  </w:style>
 </w:styles>
 </file>
 
@@ -2223,7 +2394,7 @@
         <a:sysClr val="windowText" lastClr="000000"/>
       </a:dk1>
       <a:lt1>
-        <a:sysClr val="window" lastClr="C7EDCC"/>
+        <a:sysClr val="window" lastClr="FFFFFF"/>
       </a:lt1>
       <a:dk2>
         <a:srgbClr val="1F497D"/>

</xml_diff>

<commit_message>
Import to the upgrated system(14.00) through exported files.
</commit_message>
<xml_diff>
--- a/documents/TSET2_docs.docx
+++ b/documents/TSET2_docs.docx
@@ -4,10 +4,7 @@
   <w:body>
     <w:p>
       <w:pPr>
-        <w:pStyle w:val="1"/>
-        <w:rPr>
-          <w:rFonts w:hint="eastAsia"/>
-        </w:rPr>
+        <w:pStyle w:val="Heading1"/>
       </w:pPr>
       <w:r>
         <w:rPr>
@@ -17,11 +14,6 @@
       </w:r>
     </w:p>
     <w:p>
-      <w:pPr>
-        <w:rPr>
-          <w:rFonts w:hint="eastAsia"/>
-        </w:rPr>
-      </w:pPr>
       <w:r>
         <w:rPr>
           <w:rFonts w:hint="eastAsia"/>
@@ -36,11 +28,6 @@
       </w:r>
     </w:p>
     <w:p>
-      <w:pPr>
-        <w:rPr>
-          <w:rFonts w:hint="eastAsia"/>
-        </w:rPr>
-      </w:pPr>
       <w:r>
         <w:rPr>
           <w:rFonts w:hint="eastAsia"/>
@@ -61,11 +48,6 @@
       </w:r>
     </w:p>
     <w:p>
-      <w:pPr>
-        <w:rPr>
-          <w:rFonts w:hint="eastAsia"/>
-        </w:rPr>
-      </w:pPr>
       <w:r>
         <w:rPr>
           <w:rFonts w:hint="eastAsia"/>
@@ -104,11 +86,6 @@
       </w:r>
     </w:p>
     <w:p>
-      <w:pPr>
-        <w:rPr>
-          <w:rFonts w:hint="eastAsia"/>
-        </w:rPr>
-      </w:pPr>
       <w:r>
         <w:rPr>
           <w:rFonts w:hint="eastAsia"/>
@@ -183,11 +160,6 @@
       </w:r>
     </w:p>
     <w:p>
-      <w:pPr>
-        <w:rPr>
-          <w:rFonts w:hint="eastAsia"/>
-        </w:rPr>
-      </w:pPr>
       <w:r>
         <w:rPr>
           <w:rFonts w:hint="eastAsia"/>
@@ -202,11 +174,6 @@
       </w:r>
     </w:p>
     <w:p>
-      <w:pPr>
-        <w:rPr>
-          <w:rFonts w:hint="eastAsia"/>
-        </w:rPr>
-      </w:pPr>
       <w:r>
         <w:rPr>
           <w:rFonts w:hint="eastAsia"/>
@@ -233,11 +200,6 @@
       </w:r>
     </w:p>
     <w:p>
-      <w:pPr>
-        <w:rPr>
-          <w:rFonts w:hint="eastAsia"/>
-        </w:rPr>
-      </w:pPr>
       <w:r>
         <w:rPr>
           <w:rFonts w:hint="eastAsia"/>
@@ -269,949 +231,50 @@
           <w:rFonts w:hint="eastAsia"/>
         </w:rPr>
       </w:pPr>
-    </w:p>
-    <w:p>
-      <w:pPr>
-        <w:rPr>
-          <w:rFonts w:hint="eastAsia"/>
-        </w:rPr>
-      </w:pPr>
-      <w:r>
-        <w:rPr>
-          <w:rFonts w:hint="eastAsia"/>
-        </w:rPr>
-        <w:t>导入：</w:t>
-      </w:r>
-      <w:r>
-        <w:rPr>
-          <w:rFonts w:hint="eastAsia"/>
-        </w:rPr>
-        <w:t>ImporterRun</w:t>
-      </w:r>
-    </w:p>
-    <w:p>
-      <w:pPr>
-        <w:rPr>
-          <w:rFonts w:hint="eastAsia"/>
-        </w:rPr>
-      </w:pPr>
-      <w:r>
-        <w:rPr>
-          <w:rFonts w:hint="eastAsia"/>
-        </w:rPr>
-        <w:t>1</w:t>
-      </w:r>
-      <w:r>
-        <w:rPr>
-          <w:rFonts w:hint="eastAsia"/>
-        </w:rPr>
-        <w:t>）相关配置文件</w:t>
-      </w:r>
-    </w:p>
-    <w:p>
-      <w:pPr>
-        <w:rPr>
-          <w:rFonts w:hint="eastAsia"/>
-        </w:rPr>
-      </w:pPr>
-      <w:r>
-        <w:rPr>
-          <w:rFonts w:hint="eastAsia"/>
-        </w:rPr>
-        <w:t>DBConfig_IMP.xml</w:t>
-      </w:r>
-      <w:r>
-        <w:rPr>
-          <w:rFonts w:hint="eastAsia"/>
-        </w:rPr>
-        <w:t>配置</w:t>
-      </w:r>
-      <w:r>
-        <w:rPr>
-          <w:rFonts w:hint="eastAsia"/>
-        </w:rPr>
-        <w:t>Emulation</w:t>
-      </w:r>
-      <w:r>
-        <w:rPr>
-          <w:rFonts w:hint="eastAsia"/>
-        </w:rPr>
-        <w:t>系统</w:t>
-      </w:r>
-    </w:p>
-    <w:p>
-      <w:pPr>
-        <w:rPr>
-          <w:rFonts w:hint="eastAsia"/>
-        </w:rPr>
-      </w:pPr>
-      <w:r>
-        <w:rPr>
-          <w:rFonts w:hint="eastAsia"/>
-        </w:rPr>
-        <w:t>2</w:t>
-      </w:r>
-      <w:r>
-        <w:rPr>
-          <w:rFonts w:hint="eastAsia"/>
-        </w:rPr>
-        <w:t>）修改</w:t>
-      </w:r>
-      <w:r>
-        <w:rPr>
-          <w:rFonts w:hint="eastAsia"/>
-        </w:rPr>
-        <w:t>ImporterRun.java</w:t>
-      </w:r>
-      <w:r>
-        <w:rPr>
-          <w:rFonts w:hint="eastAsia"/>
-        </w:rPr>
-        <w:t>中的版本号为</w:t>
-      </w:r>
-      <w:r>
-        <w:rPr>
-          <w:rFonts w:hint="eastAsia"/>
-        </w:rPr>
-        <w:t>13.10</w:t>
-      </w:r>
-      <w:r>
-        <w:rPr>
-          <w:rFonts w:hint="eastAsia"/>
-        </w:rPr>
-        <w:t>（</w:t>
-      </w:r>
-      <w:r>
-        <w:rPr>
-          <w:rFonts w:hint="eastAsia"/>
-        </w:rPr>
-        <w:t>Emulation</w:t>
-      </w:r>
-      <w:r>
-        <w:rPr>
-          <w:rFonts w:hint="eastAsia"/>
-        </w:rPr>
-        <w:t>）</w:t>
-      </w:r>
-    </w:p>
-    <w:p>
-      <w:pPr>
-        <w:rPr>
-          <w:rFonts w:hint="eastAsia"/>
-        </w:rPr>
-      </w:pPr>
-      <w:r>
-        <w:rPr>
-          <w:rFonts w:hint="eastAsia"/>
-        </w:rPr>
+      <w:r>
         <w:t>3</w:t>
       </w:r>
       <w:r>
         <w:rPr>
           <w:rFonts w:hint="eastAsia"/>
         </w:rPr>
-        <w:t>）导入前需要将</w:t>
-      </w:r>
-      <w:r>
-        <w:rPr>
-          <w:rFonts w:hint="eastAsia"/>
-        </w:rPr>
-        <w:t>CREATE.sql</w:t>
-      </w:r>
-      <w:r>
-        <w:rPr>
-          <w:rFonts w:hint="eastAsia"/>
-        </w:rPr>
-        <w:t>文件中的数据库名称去掉；否则需要在</w:t>
-      </w:r>
-      <w:r>
-        <w:rPr>
-          <w:rFonts w:hint="eastAsia"/>
-        </w:rPr>
-        <w:t>Emulation</w:t>
-      </w:r>
-      <w:r>
-        <w:rPr>
-          <w:rFonts w:hint="eastAsia"/>
-        </w:rPr>
-        <w:t>中创建相同名的数据库方可导入。</w:t>
-      </w:r>
-      <w:bookmarkStart w:id="0" w:name="_GoBack"/>
-      <w:bookmarkEnd w:id="0"/>
-    </w:p>
-    <w:p>
-      <w:pPr>
-        <w:rPr>
-          <w:rFonts w:hint="eastAsia"/>
-        </w:rPr>
-      </w:pPr>
-    </w:p>
-    <w:p>
-      <w:pPr>
-        <w:rPr>
-          <w:b/>
-          <w:bCs/>
-          <w:kern w:val="44"/>
-          <w:sz w:val="44"/>
-          <w:szCs w:val="44"/>
-        </w:rPr>
-      </w:pPr>
-      <w:r>
-        <w:br w:type="page"/>
-      </w:r>
-    </w:p>
-    <w:p>
-      <w:pPr>
-        <w:pStyle w:val="1"/>
-        <w:rPr>
-          <w:rFonts w:hint="eastAsia"/>
-        </w:rPr>
-      </w:pPr>
-      <w:r>
-        <w:rPr>
-          <w:rFonts w:hint="eastAsia"/>
-        </w:rPr>
-        <w:lastRenderedPageBreak/>
-        <w:t>相关</w:t>
-      </w:r>
-      <w:r>
-        <w:rPr>
-          <w:rFonts w:hint="eastAsia"/>
-        </w:rPr>
-        <w:t>记录：</w:t>
-      </w:r>
-    </w:p>
-    <w:p>
-      <w:pPr>
-        <w:pStyle w:val="a3"/>
-        <w:numPr>
-          <w:ilvl w:val="0"/>
-          <w:numId w:val="3"/>
-        </w:numPr>
-      </w:pPr>
-      <w:r>
-        <w:rPr>
-          <w:rFonts w:hint="eastAsia"/>
-        </w:rPr>
-        <w:t>Export</w:t>
-      </w:r>
-      <w:r>
-        <w:rPr>
-          <w:rFonts w:hint="eastAsia"/>
-        </w:rPr>
-        <w:t>时采用</w:t>
-      </w:r>
-      <w:r>
-        <w:rPr>
-          <w:rFonts w:hint="eastAsia"/>
-        </w:rPr>
-        <w:t>show table</w:t>
-      </w:r>
-      <w:r>
-        <w:rPr>
-          <w:rFonts w:hint="eastAsia"/>
-        </w:rPr>
-        <w:t>产生</w:t>
-      </w:r>
-      <w:r>
-        <w:rPr>
-          <w:rFonts w:hint="eastAsia"/>
-        </w:rPr>
-        <w:t>CREATE</w:t>
-      </w:r>
-      <w:r>
-        <w:rPr>
-          <w:rFonts w:hint="eastAsia"/>
-        </w:rPr>
-        <w:t>语句，存入</w:t>
-      </w:r>
-      <w:r>
-        <w:rPr>
-          <w:rFonts w:hint="eastAsia"/>
-        </w:rPr>
-        <w:t>CREATE.sql</w:t>
-      </w:r>
-      <w:r>
-        <w:rPr>
-          <w:rFonts w:hint="eastAsia"/>
-        </w:rPr>
-        <w:t>文件中。</w:t>
-      </w:r>
-    </w:p>
-    <w:p>
-      <w:r>
-        <w:rPr>
-          <w:rFonts w:hint="eastAsia"/>
-        </w:rPr>
-        <w:t>不能直接采用</w:t>
-      </w:r>
-      <w:r>
-        <w:rPr>
-          <w:rFonts w:hint="eastAsia"/>
-        </w:rPr>
-        <w:t>DBC.tables</w:t>
-      </w:r>
-      <w:r>
-        <w:rPr>
-          <w:rFonts w:hint="eastAsia"/>
-        </w:rPr>
-        <w:t>中的</w:t>
-      </w:r>
-      <w:r>
-        <w:rPr>
-          <w:rFonts w:hint="eastAsia"/>
-        </w:rPr>
-        <w:t>requesttext</w:t>
-      </w:r>
-      <w:r>
-        <w:rPr>
-          <w:rFonts w:hint="eastAsia"/>
-        </w:rPr>
-        <w:t>字段中的语句，因为此字段中存的语句未必是</w:t>
-      </w:r>
-      <w:r>
-        <w:rPr>
-          <w:rFonts w:hint="eastAsia"/>
-        </w:rPr>
-        <w:t>CREATE</w:t>
-      </w:r>
-      <w:r>
-        <w:rPr>
-          <w:rFonts w:hint="eastAsia"/>
-        </w:rPr>
-        <w:t>语句，这可能导致表不一致，或者存在表依赖时无法创建成功</w:t>
-      </w:r>
-      <w:r>
-        <w:rPr>
-          <w:rFonts w:hint="eastAsia"/>
-        </w:rPr>
-        <w:t>等问题</w:t>
-      </w:r>
-      <w:r>
-        <w:rPr>
-          <w:rFonts w:hint="eastAsia"/>
-        </w:rPr>
-        <w:t>。</w:t>
-      </w:r>
-    </w:p>
-    <w:p>
-      <w:pPr>
-        <w:pStyle w:val="a3"/>
-        <w:numPr>
-          <w:ilvl w:val="0"/>
-          <w:numId w:val="3"/>
-        </w:numPr>
-      </w:pPr>
-      <w:r>
-        <w:rPr>
-          <w:rFonts w:hint="eastAsia"/>
-        </w:rPr>
-        <w:t>Export</w:t>
-      </w:r>
-      <w:r>
-        <w:rPr>
-          <w:rFonts w:hint="eastAsia"/>
-        </w:rPr>
-        <w:t>生成</w:t>
-      </w:r>
-      <w:r>
-        <w:rPr>
-          <w:rFonts w:hint="eastAsia"/>
-        </w:rPr>
-        <w:t>CREATE</w:t>
-      </w:r>
-      <w:r>
-        <w:rPr>
-          <w:rFonts w:hint="eastAsia"/>
-        </w:rPr>
-        <w:t>语句的同时构造相应的</w:t>
-      </w:r>
-      <w:r>
-        <w:rPr>
-          <w:rFonts w:hint="eastAsia"/>
-        </w:rPr>
-        <w:t>DROP</w:t>
-      </w:r>
-      <w:r>
-        <w:rPr>
-          <w:rFonts w:hint="eastAsia"/>
-        </w:rPr>
-        <w:t>语句，用于</w:t>
-      </w:r>
-      <w:r>
-        <w:rPr>
-          <w:rFonts w:hint="eastAsia"/>
-        </w:rPr>
-        <w:t>Rollback</w:t>
-      </w:r>
-      <w:r>
-        <w:rPr>
-          <w:rFonts w:hint="eastAsia"/>
-        </w:rPr>
-        <w:t>。</w:t>
-      </w:r>
-      <w:r>
-        <w:rPr>
-          <w:rFonts w:hint="eastAsia"/>
-        </w:rPr>
-        <w:t>DROP</w:t>
-      </w:r>
-      <w:r>
-        <w:rPr>
-          <w:rFonts w:hint="eastAsia"/>
-        </w:rPr>
-        <w:t>语句的顺序是</w:t>
-      </w:r>
-      <w:r>
-        <w:rPr>
-          <w:rFonts w:hint="eastAsia"/>
-        </w:rPr>
-        <w:t>CREATE</w:t>
-      </w:r>
-      <w:r>
-        <w:rPr>
-          <w:rFonts w:hint="eastAsia"/>
-        </w:rPr>
-        <w:t>的反序；</w:t>
-      </w:r>
-      <w:r>
-        <w:rPr>
-          <w:rFonts w:hint="eastAsia"/>
-        </w:rPr>
-        <w:t>CREATE</w:t>
-      </w:r>
-      <w:r>
-        <w:rPr>
-          <w:rFonts w:hint="eastAsia"/>
-        </w:rPr>
-        <w:t>按建表时间戳顺序。</w:t>
-      </w:r>
-    </w:p>
-    <w:p>
-      <w:pPr>
-        <w:pStyle w:val="a3"/>
-      </w:pPr>
-    </w:p>
-    <w:p>
-      <w:pPr>
-        <w:pStyle w:val="a3"/>
-        <w:numPr>
-          <w:ilvl w:val="0"/>
-          <w:numId w:val="3"/>
-        </w:numPr>
-      </w:pPr>
-      <w:r>
-        <w:rPr>
-          <w:rFonts w:hint="eastAsia"/>
-        </w:rPr>
-        <w:t>生成</w:t>
-      </w:r>
-      <w:r>
-        <w:rPr>
-          <w:rFonts w:hint="eastAsia"/>
-        </w:rPr>
-        <w:t>CREATE</w:t>
-      </w:r>
-      <w:r>
-        <w:rPr>
-          <w:rFonts w:hint="eastAsia"/>
-        </w:rPr>
-        <w:t>和</w:t>
-      </w:r>
-      <w:r>
-        <w:rPr>
-          <w:rFonts w:hint="eastAsia"/>
-        </w:rPr>
-        <w:t>DROP</w:t>
-      </w:r>
-      <w:r>
-        <w:rPr>
-          <w:rFonts w:hint="eastAsia"/>
-        </w:rPr>
-        <w:t>时，需要去掉语句中的数据库名信息。</w:t>
-      </w:r>
-    </w:p>
-    <w:p>
-      <w:pPr>
-        <w:pStyle w:val="a3"/>
-      </w:pPr>
-      <w:r>
-        <w:rPr>
-          <w:rFonts w:hint="eastAsia"/>
-        </w:rPr>
-        <w:t>如：</w:t>
-      </w:r>
-      <w:r>
-        <w:rPr>
-          <w:rFonts w:hint="eastAsia"/>
-        </w:rPr>
-        <w:t>create dbname.tablename</w:t>
-      </w:r>
-      <w:r>
-        <w:t>…</w:t>
-      </w:r>
-      <w:r>
-        <w:rPr>
-          <w:rFonts w:hint="eastAsia"/>
-        </w:rPr>
-        <w:t>形式需要变换为</w:t>
-      </w:r>
-      <w:r>
-        <w:rPr>
-          <w:rFonts w:hint="eastAsia"/>
-        </w:rPr>
-        <w:t>create tablename</w:t>
-      </w:r>
-      <w:r>
-        <w:rPr>
-          <w:rFonts w:hint="eastAsia"/>
-        </w:rPr>
-        <w:t>形式，因为导入和导出的数据库名可能不相同。</w:t>
-      </w:r>
-    </w:p>
-    <w:p>
-      <w:pPr>
-        <w:pStyle w:val="a3"/>
-        <w:numPr>
-          <w:ilvl w:val="0"/>
-          <w:numId w:val="3"/>
-        </w:numPr>
-      </w:pPr>
-      <w:r>
-        <w:rPr>
-          <w:rFonts w:hint="eastAsia"/>
-        </w:rPr>
-        <w:t>SystemFE</w:t>
-      </w:r>
-      <w:r>
-        <w:rPr>
-          <w:rFonts w:hint="eastAsia"/>
-        </w:rPr>
-        <w:t>中的表均由</w:t>
-      </w:r>
-      <w:r>
-        <w:rPr>
-          <w:rFonts w:hint="eastAsia"/>
-        </w:rPr>
-        <w:t>DBC</w:t>
-      </w:r>
-      <w:r>
-        <w:rPr>
-          <w:rFonts w:hint="eastAsia"/>
-        </w:rPr>
-        <w:t>创建，</w:t>
-      </w:r>
-      <w:r>
-        <w:rPr>
-          <w:rFonts w:hint="eastAsia"/>
-        </w:rPr>
-        <w:t>pct_hist_usr</w:t>
-      </w:r>
-      <w:r>
-        <w:rPr>
-          <w:rFonts w:hint="eastAsia"/>
-        </w:rPr>
-        <w:t>对</w:t>
-      </w:r>
-      <w:r>
-        <w:rPr>
-          <w:rFonts w:hint="eastAsia"/>
-        </w:rPr>
-        <w:t>systemfe</w:t>
-      </w:r>
-      <w:r>
-        <w:rPr>
-          <w:rFonts w:hint="eastAsia"/>
-        </w:rPr>
-        <w:t>无</w:t>
-      </w:r>
-      <w:r>
-        <w:rPr>
-          <w:rFonts w:hint="eastAsia"/>
-        </w:rPr>
-        <w:t>R</w:t>
-      </w:r>
-      <w:r>
-        <w:rPr>
-          <w:rFonts w:hint="eastAsia"/>
-        </w:rPr>
-        <w:t>权限，但是对</w:t>
-      </w:r>
-      <w:r>
-        <w:rPr>
-          <w:rFonts w:hint="eastAsia"/>
-        </w:rPr>
-        <w:t>DBC</w:t>
-      </w:r>
-      <w:r>
-        <w:rPr>
-          <w:rFonts w:hint="eastAsia"/>
-        </w:rPr>
-        <w:t>的</w:t>
-      </w:r>
-      <w:r>
-        <w:rPr>
-          <w:rFonts w:hint="eastAsia"/>
-        </w:rPr>
-        <w:t>ALL</w:t>
-      </w:r>
-      <w:r>
-        <w:rPr>
-          <w:rFonts w:hint="eastAsia"/>
-        </w:rPr>
-        <w:t>有</w:t>
-      </w:r>
-      <w:r>
-        <w:rPr>
-          <w:rFonts w:hint="eastAsia"/>
-        </w:rPr>
-        <w:t>R</w:t>
-      </w:r>
-      <w:r>
-        <w:rPr>
-          <w:rFonts w:hint="eastAsia"/>
-        </w:rPr>
-        <w:t>权限，因而可以访问</w:t>
-      </w:r>
-      <w:r>
-        <w:rPr>
-          <w:rFonts w:hint="eastAsia"/>
-        </w:rPr>
-        <w:t>systemfe</w:t>
-      </w:r>
-      <w:r>
-        <w:rPr>
-          <w:rFonts w:hint="eastAsia"/>
-        </w:rPr>
-        <w:t>的表。</w:t>
-      </w:r>
-    </w:p>
-    <w:p/>
-    <w:p>
-      <w:pPr>
-        <w:pStyle w:val="a3"/>
-        <w:numPr>
-          <w:ilvl w:val="0"/>
-          <w:numId w:val="3"/>
-        </w:numPr>
-      </w:pPr>
-      <w:r>
-        <w:rPr>
-          <w:rFonts w:hint="eastAsia"/>
-        </w:rPr>
-        <w:t>SYSLIB</w:t>
-      </w:r>
-      <w:r>
-        <w:rPr>
-          <w:rFonts w:hint="eastAsia"/>
-        </w:rPr>
-        <w:t>中的表（其实是</w:t>
-      </w:r>
-      <w:r>
-        <w:rPr>
-          <w:rFonts w:hint="eastAsia"/>
-        </w:rPr>
-        <w:t>FUNCTION</w:t>
-      </w:r>
-      <w:r>
-        <w:rPr>
-          <w:rFonts w:hint="eastAsia"/>
-        </w:rPr>
-        <w:t>）也均由</w:t>
-      </w:r>
-      <w:r>
-        <w:rPr>
-          <w:rFonts w:hint="eastAsia"/>
-        </w:rPr>
-        <w:t>DBC</w:t>
-      </w:r>
-      <w:r>
-        <w:rPr>
-          <w:rFonts w:hint="eastAsia"/>
-        </w:rPr>
-        <w:t>创建。</w:t>
-      </w:r>
-      <w:r>
-        <w:rPr>
-          <w:rFonts w:hint="eastAsia"/>
-        </w:rPr>
-        <w:t>因此在实现权限</w:t>
-      </w:r>
-      <w:r>
-        <w:rPr>
-          <w:rFonts w:hint="eastAsia"/>
-        </w:rPr>
-        <w:t>check</w:t>
-      </w:r>
-      <w:r>
-        <w:rPr>
-          <w:rFonts w:hint="eastAsia"/>
-        </w:rPr>
-        <w:t>时，先</w:t>
-      </w:r>
-      <w:r>
-        <w:rPr>
-          <w:rFonts w:hint="eastAsia"/>
-        </w:rPr>
-        <w:t>check</w:t>
-      </w:r>
-      <w:r>
-        <w:rPr>
-          <w:rFonts w:hint="eastAsia"/>
-        </w:rPr>
-        <w:t>对</w:t>
-      </w:r>
-      <w:r>
-        <w:rPr>
-          <w:rFonts w:hint="eastAsia"/>
-        </w:rPr>
-        <w:t>DBC</w:t>
-      </w:r>
-      <w:r>
-        <w:rPr>
-          <w:rFonts w:hint="eastAsia"/>
-        </w:rPr>
-        <w:t>的</w:t>
-      </w:r>
-      <w:r>
-        <w:rPr>
-          <w:rFonts w:hint="eastAsia"/>
-        </w:rPr>
-        <w:t>ALL</w:t>
-      </w:r>
-      <w:r>
-        <w:rPr>
-          <w:rFonts w:hint="eastAsia"/>
-        </w:rPr>
-        <w:t>是否有</w:t>
-      </w:r>
-      <w:r>
-        <w:rPr>
-          <w:rFonts w:hint="eastAsia"/>
-        </w:rPr>
-        <w:t>R</w:t>
-      </w:r>
-      <w:r>
-        <w:rPr>
-          <w:rFonts w:hint="eastAsia"/>
-        </w:rPr>
-        <w:t>权限，若有，则直接跳过对单个表的检查。</w:t>
-      </w:r>
-    </w:p>
-    <w:p>
-      <w:pPr>
-        <w:pStyle w:val="a3"/>
-      </w:pPr>
-    </w:p>
-    <w:p>
-      <w:pPr>
-        <w:pStyle w:val="a3"/>
-        <w:numPr>
-          <w:ilvl w:val="0"/>
-          <w:numId w:val="3"/>
-        </w:numPr>
-      </w:pPr>
-      <w:r>
-        <w:t>SystemID</w:t>
-      </w:r>
-      <w:r>
-        <w:rPr>
-          <w:rFonts w:hint="eastAsia"/>
-        </w:rPr>
-        <w:t xml:space="preserve">, SystemName, DatabaseID, DatabaseName, TableID, </w:t>
-      </w:r>
-      <w:r>
-        <w:rPr>
-          <w:rFonts w:hint="eastAsia"/>
-        </w:rPr>
-        <w:t>分别指的是什么？</w:t>
-      </w:r>
-    </w:p>
-    <w:p>
-      <w:pPr>
-        <w:pStyle w:val="a3"/>
-      </w:pPr>
-    </w:p>
-    <w:p>
-      <w:pPr>
-        <w:pStyle w:val="a3"/>
-        <w:numPr>
-          <w:ilvl w:val="0"/>
-          <w:numId w:val="3"/>
-        </w:numPr>
-      </w:pPr>
-    </w:p>
-    <w:p>
-      <w:r>
-        <w:t>20130328</w:t>
-      </w:r>
-    </w:p>
-    <w:p>
-      <w:r>
-        <w:t xml:space="preserve">ExportRun </w:t>
-      </w:r>
-      <w:r>
-        <w:rPr>
-          <w:rFonts w:hint="eastAsia"/>
-        </w:rPr>
-        <w:t>参数：</w:t>
-      </w:r>
-    </w:p>
-    <w:p>
-      <w:r>
-        <w:rPr>
-          <w:rFonts w:hint="eastAsia"/>
-        </w:rPr>
-        <w:t>第一个参数</w:t>
-      </w:r>
-      <w:r>
-        <w:rPr>
-          <w:rFonts w:hint="eastAsia"/>
-        </w:rPr>
-        <w:t>EF</w:t>
-      </w:r>
-      <w:r>
-        <w:rPr>
-          <w:rFonts w:hint="eastAsia"/>
-        </w:rPr>
-        <w:t>表示不导出</w:t>
-      </w:r>
-      <w:r>
-        <w:rPr>
-          <w:rFonts w:hint="eastAsia"/>
-        </w:rPr>
-        <w:t>PhysicalConfiguration</w:t>
-      </w:r>
-      <w:r>
-        <w:rPr>
-          <w:rFonts w:hint="eastAsia"/>
-        </w:rPr>
-        <w:t>和</w:t>
-      </w:r>
-      <w:r>
-        <w:rPr>
-          <w:rFonts w:hint="eastAsia"/>
-        </w:rPr>
-        <w:t>VirtualConfiguration</w:t>
-      </w:r>
-    </w:p>
-    <w:p>
-      <w:r>
-        <w:rPr>
-          <w:rFonts w:hint="eastAsia"/>
-        </w:rPr>
-        <w:t>第二个参数</w:t>
-      </w:r>
-      <w:r>
-        <w:rPr>
-          <w:rFonts w:hint="eastAsia"/>
-        </w:rPr>
-        <w:t>F</w:t>
-      </w:r>
-      <w:r>
-        <w:rPr>
-          <w:rFonts w:hint="eastAsia"/>
-        </w:rPr>
-        <w:t>表示通过读取保存的</w:t>
-      </w:r>
-      <w:r>
-        <w:rPr>
-          <w:rFonts w:hint="eastAsia"/>
-        </w:rPr>
-        <w:t>CSV</w:t>
-      </w:r>
-      <w:r>
-        <w:rPr>
-          <w:rFonts w:hint="eastAsia"/>
-        </w:rPr>
-        <w:t>文件的记录存入</w:t>
-      </w:r>
-      <w:r>
-        <w:rPr>
-          <w:rFonts w:hint="eastAsia"/>
-        </w:rPr>
-        <w:t>PostgreSQL</w:t>
-      </w:r>
-      <w:r>
-        <w:rPr>
-          <w:rFonts w:hint="eastAsia"/>
-        </w:rPr>
-        <w:t>中，不加</w:t>
-      </w:r>
-      <w:r>
-        <w:rPr>
-          <w:rFonts w:hint="eastAsia"/>
-        </w:rPr>
-        <w:t>F</w:t>
-      </w:r>
-      <w:r>
-        <w:rPr>
-          <w:rFonts w:hint="eastAsia"/>
-        </w:rPr>
-        <w:t>则分别导出到</w:t>
-      </w:r>
-      <w:r>
-        <w:rPr>
-          <w:rFonts w:hint="eastAsia"/>
-        </w:rPr>
-        <w:t>CSV</w:t>
-      </w:r>
-      <w:r>
-        <w:rPr>
-          <w:rFonts w:hint="eastAsia"/>
-        </w:rPr>
-        <w:t>和</w:t>
-      </w:r>
-      <w:r>
-        <w:rPr>
-          <w:rFonts w:hint="eastAsia"/>
-        </w:rPr>
-        <w:t>PostgreSQL</w:t>
-      </w:r>
-    </w:p>
-    <w:p/>
-    <w:p/>
-    <w:p>
-      <w:r>
-        <w:br w:type="page"/>
-      </w:r>
-    </w:p>
-    <w:p/>
-    <w:p>
-      <w:pPr>
-        <w:pStyle w:val="1"/>
-      </w:pPr>
-      <w:r>
-        <w:rPr>
-          <w:rStyle w:val="1Char"/>
-          <w:rFonts w:hint="eastAsia"/>
-        </w:rPr>
-        <w:t>目前支持的</w:t>
-      </w:r>
-      <w:r>
-        <w:rPr>
-          <w:rStyle w:val="1Char"/>
-          <w:rFonts w:hint="eastAsia"/>
-        </w:rPr>
-        <w:t>DDL</w:t>
-      </w:r>
-      <w:r>
-        <w:rPr>
-          <w:rStyle w:val="1Char"/>
-          <w:rFonts w:hint="eastAsia"/>
-        </w:rPr>
-        <w:t>类型</w:t>
-      </w:r>
-      <w:r>
-        <w:rPr>
-          <w:rFonts w:hint="eastAsia"/>
-        </w:rPr>
-        <w:t>：</w:t>
+        <w:t>）导出其他数据库</w:t>
+      </w:r>
+    </w:p>
+    <w:p>
+      <w:pPr>
+        <w:rPr>
+          <w:rFonts w:hint="eastAsia"/>
+        </w:rPr>
+      </w:pPr>
+      <w:r>
+        <w:rPr>
+          <w:rFonts w:hint="eastAsia"/>
+        </w:rPr>
+        <w:t>修改</w:t>
+      </w:r>
+      <w:r>
+        <w:rPr>
+          <w:rFonts w:hint="eastAsia"/>
+        </w:rPr>
+        <w:t>DBConfig</w:t>
+      </w:r>
+      <w:r>
+        <w:rPr>
+          <w:rFonts w:hint="eastAsia"/>
+        </w:rPr>
+        <w:t>.xml</w:t>
+      </w:r>
+      <w:r>
+        <w:rPr>
+          <w:rFonts w:hint="eastAsia"/>
+        </w:rPr>
+        <w:t>，格式参考：</w:t>
       </w:r>
     </w:p>
     <w:tbl>
       <w:tblPr>
-        <w:tblStyle w:val="a4"/>
+        <w:tblStyle w:val="TableGrid"/>
         <w:tblW w:w="0" w:type="auto"/>
         <w:tblLook w:val="04A0" w:firstRow="1" w:lastRow="0" w:firstColumn="1" w:lastColumn="0" w:noHBand="0" w:noVBand="1"/>
       </w:tblPr>
@@ -1224,11 +287,1421 @@
             <w:tcW w:w="9576" w:type="dxa"/>
           </w:tcPr>
           <w:p>
+            <w:r>
+              <w:t xml:space="preserve">  &lt;!-- Production 13.10 --&gt;</w:t>
+            </w:r>
+          </w:p>
+          <w:p>
+            <w:r>
+              <w:t xml:space="preserve">  &lt;DB&gt;</w:t>
+            </w:r>
+          </w:p>
+          <w:p>
+            <w:r>
+              <w:t xml:space="preserve">    &lt;URL&gt;jdbc:teradata://153.65.197.23/&lt;/URL&gt;</w:t>
+            </w:r>
+          </w:p>
+          <w:p>
+            <w:r>
+              <w:t xml:space="preserve">    &lt;DATABASE&gt;uschema2_ix&lt;/DATABASE&gt;</w:t>
+            </w:r>
+          </w:p>
+          <w:p>
+            <w:r>
+              <w:t xml:space="preserve">    &lt;CHARSET&gt;ASCII&lt;/CHARSET&gt;</w:t>
+            </w:r>
+          </w:p>
+          <w:p>
+            <w:r>
+              <w:t xml:space="preserve">    &lt;TMODE&gt;TERA&lt;/TMODE&gt;</w:t>
+            </w:r>
+          </w:p>
+          <w:p>
+            <w:r>
+              <w:t xml:space="preserve">    &lt;USERNAME&gt;dbc&lt;/USERNAME&gt;</w:t>
+            </w:r>
+          </w:p>
+          <w:p>
+            <w:r>
+              <w:t xml:space="preserve">    &lt;PASSWORD&gt;dbc&lt;/PASSWORD&gt;</w:t>
+            </w:r>
+          </w:p>
+          <w:p>
+            <w:r>
+              <w:t xml:space="preserve">    &lt;System_id&gt;10000001&lt;/System_id&gt;</w:t>
+            </w:r>
+          </w:p>
+          <w:p>
             <w:pPr>
               <w:rPr>
                 <w:rFonts w:hint="eastAsia"/>
               </w:rPr>
             </w:pPr>
+            <w:r>
+              <w:t xml:space="preserve">  &lt;/DB&gt;</w:t>
+            </w:r>
+          </w:p>
+        </w:tc>
+      </w:tr>
+    </w:tbl>
+    <w:p>
+      <w:pPr>
+        <w:rPr>
+          <w:rFonts w:hint="eastAsia"/>
+        </w:rPr>
+      </w:pPr>
+    </w:p>
+    <w:p/>
+    <w:p>
+      <w:r>
+        <w:rPr>
+          <w:rFonts w:hint="eastAsia"/>
+        </w:rPr>
+        <w:t>导入：</w:t>
+      </w:r>
+      <w:r>
+        <w:rPr>
+          <w:rFonts w:hint="eastAsia"/>
+        </w:rPr>
+        <w:t>ImporterRun</w:t>
+      </w:r>
+      <w:r>
+        <w:rPr>
+          <w:rFonts w:hint="eastAsia"/>
+        </w:rPr>
+        <w:t>（目前导入需要创建同名数据库，否则需要删除</w:t>
+      </w:r>
+      <w:r>
+        <w:rPr>
+          <w:rFonts w:hint="eastAsia"/>
+        </w:rPr>
+        <w:t>CREATE.sql</w:t>
+      </w:r>
+      <w:r>
+        <w:rPr>
+          <w:rFonts w:hint="eastAsia"/>
+        </w:rPr>
+        <w:t>中的数据库名）</w:t>
+      </w:r>
+    </w:p>
+    <w:p>
+      <w:r>
+        <w:rPr>
+          <w:rFonts w:hint="eastAsia"/>
+        </w:rPr>
+        <w:t>1</w:t>
+      </w:r>
+      <w:r>
+        <w:rPr>
+          <w:rFonts w:hint="eastAsia"/>
+        </w:rPr>
+        <w:t>）相关配置文件</w:t>
+      </w:r>
+    </w:p>
+    <w:p>
+      <w:r>
+        <w:rPr>
+          <w:rFonts w:hint="eastAsia"/>
+        </w:rPr>
+        <w:t>DBConfig_IMP.xml</w:t>
+      </w:r>
+      <w:r>
+        <w:rPr>
+          <w:rFonts w:hint="eastAsia"/>
+        </w:rPr>
+        <w:t>配置</w:t>
+      </w:r>
+      <w:r>
+        <w:rPr>
+          <w:rFonts w:hint="eastAsia"/>
+        </w:rPr>
+        <w:t>Emulation</w:t>
+      </w:r>
+      <w:r>
+        <w:rPr>
+          <w:rFonts w:hint="eastAsia"/>
+        </w:rPr>
+        <w:t>系统</w:t>
+      </w:r>
+    </w:p>
+    <w:p>
+      <w:pPr>
+        <w:rPr>
+          <w:rFonts w:hint="eastAsia"/>
+        </w:rPr>
+      </w:pPr>
+      <w:r>
+        <w:rPr>
+          <w:rFonts w:hint="eastAsia"/>
+        </w:rPr>
+        <w:t>2</w:t>
+      </w:r>
+      <w:r>
+        <w:rPr>
+          <w:rFonts w:hint="eastAsia"/>
+        </w:rPr>
+        <w:t>）修改</w:t>
+      </w:r>
+      <w:r>
+        <w:rPr>
+          <w:rFonts w:hint="eastAsia"/>
+        </w:rPr>
+        <w:t>ImporterRun.java</w:t>
+      </w:r>
+      <w:r>
+        <w:rPr>
+          <w:rFonts w:hint="eastAsia"/>
+        </w:rPr>
+        <w:t>中的版本号为</w:t>
+      </w:r>
+      <w:r>
+        <w:rPr>
+          <w:rFonts w:hint="eastAsia"/>
+        </w:rPr>
+        <w:t>13.10</w:t>
+      </w:r>
+      <w:r>
+        <w:rPr>
+          <w:rFonts w:hint="eastAsia"/>
+        </w:rPr>
+        <w:t>（</w:t>
+      </w:r>
+      <w:r>
+        <w:rPr>
+          <w:rFonts w:hint="eastAsia"/>
+        </w:rPr>
+        <w:t>Emulation</w:t>
+      </w:r>
+      <w:r>
+        <w:rPr>
+          <w:rFonts w:hint="eastAsia"/>
+        </w:rPr>
+        <w:t>）</w:t>
+      </w:r>
+    </w:p>
+    <w:p>
+      <w:r>
+        <w:rPr>
+          <w:rFonts w:hint="eastAsia"/>
+        </w:rPr>
+        <w:lastRenderedPageBreak/>
+        <w:t>Upgrated system</w:t>
+      </w:r>
+      <w:r>
+        <w:rPr>
+          <w:rFonts w:hint="eastAsia"/>
+        </w:rPr>
+        <w:t>的版本号为</w:t>
+      </w:r>
+      <w:r>
+        <w:rPr>
+          <w:rFonts w:hint="eastAsia"/>
+        </w:rPr>
+        <w:t>14.00</w:t>
+      </w:r>
+    </w:p>
+    <w:p>
+      <w:pPr>
+        <w:rPr>
+          <w:rFonts w:hint="eastAsia"/>
+        </w:rPr>
+      </w:pPr>
+      <w:r>
+        <w:rPr>
+          <w:rFonts w:hint="eastAsia"/>
+        </w:rPr>
+        <w:t>3</w:t>
+      </w:r>
+      <w:r>
+        <w:rPr>
+          <w:rFonts w:hint="eastAsia"/>
+        </w:rPr>
+        <w:t>）导入前需要将</w:t>
+      </w:r>
+      <w:r>
+        <w:rPr>
+          <w:rFonts w:hint="eastAsia"/>
+        </w:rPr>
+        <w:t>CREATE.sql</w:t>
+      </w:r>
+      <w:r>
+        <w:rPr>
+          <w:rFonts w:hint="eastAsia"/>
+        </w:rPr>
+        <w:t>文件中的数据库名称去掉；否则需要在</w:t>
+      </w:r>
+      <w:r>
+        <w:rPr>
+          <w:rFonts w:hint="eastAsia"/>
+        </w:rPr>
+        <w:t>Emulation</w:t>
+      </w:r>
+      <w:r>
+        <w:rPr>
+          <w:rFonts w:hint="eastAsia"/>
+        </w:rPr>
+        <w:t>中创建相同名的数据库方可导入。</w:t>
+      </w:r>
+    </w:p>
+    <w:p>
+      <w:pPr>
+        <w:rPr>
+          <w:rFonts w:hint="eastAsia"/>
+        </w:rPr>
+      </w:pPr>
+      <w:r>
+        <w:rPr>
+          <w:rFonts w:hint="eastAsia"/>
+        </w:rPr>
+        <w:t>4</w:t>
+      </w:r>
+      <w:r>
+        <w:rPr>
+          <w:rFonts w:hint="eastAsia"/>
+        </w:rPr>
+        <w:t>）导入</w:t>
+      </w:r>
+      <w:bookmarkStart w:id="0" w:name="_GoBack"/>
+      <w:bookmarkEnd w:id="0"/>
+      <w:r>
+        <w:rPr>
+          <w:rFonts w:hint="eastAsia"/>
+        </w:rPr>
+        <w:t>到</w:t>
+      </w:r>
+      <w:r>
+        <w:rPr>
+          <w:rFonts w:hint="eastAsia"/>
+        </w:rPr>
+        <w:t>Upgrated system</w:t>
+      </w:r>
+      <w:r>
+        <w:rPr>
+          <w:rFonts w:hint="eastAsia"/>
+        </w:rPr>
+        <w:t>中：</w:t>
+      </w:r>
+    </w:p>
+    <w:p>
+      <w:pPr>
+        <w:rPr>
+          <w:rFonts w:hint="eastAsia"/>
+        </w:rPr>
+      </w:pPr>
+      <w:r>
+        <w:rPr>
+          <w:rFonts w:hint="eastAsia"/>
+        </w:rPr>
+        <w:t>配置文件：</w:t>
+      </w:r>
+      <w:r>
+        <w:rPr>
+          <w:rFonts w:hint="eastAsia"/>
+        </w:rPr>
+        <w:t>DBConfig_Upgrated.xml</w:t>
+      </w:r>
+    </w:p>
+    <w:p>
+      <w:pPr>
+        <w:rPr>
+          <w:rFonts w:hint="eastAsia"/>
+        </w:rPr>
+      </w:pPr>
+      <w:r>
+        <w:rPr>
+          <w:rFonts w:hint="eastAsia"/>
+        </w:rPr>
+        <w:t>配置文件格式如下</w:t>
+      </w:r>
+    </w:p>
+    <w:tbl>
+      <w:tblPr>
+        <w:tblStyle w:val="TableGrid"/>
+        <w:tblW w:w="0" w:type="auto"/>
+        <w:tblLook w:val="04A0" w:firstRow="1" w:lastRow="0" w:firstColumn="1" w:lastColumn="0" w:noHBand="0" w:noVBand="1"/>
+      </w:tblPr>
+      <w:tblGrid>
+        <w:gridCol w:w="9576"/>
+      </w:tblGrid>
+      <w:tr>
+        <w:tc>
+          <w:tcPr>
+            <w:tcW w:w="9576" w:type="dxa"/>
+          </w:tcPr>
+          <w:p>
+            <w:pPr>
+              <w:autoSpaceDE w:val="0"/>
+              <w:autoSpaceDN w:val="0"/>
+              <w:adjustRightInd w:val="0"/>
+              <w:rPr>
+                <w:rFonts w:ascii="Courier New" w:hAnsi="Courier New" w:cs="Courier New"/>
+                <w:sz w:val="20"/>
+                <w:szCs w:val="20"/>
+              </w:rPr>
+            </w:pPr>
+            <w:r>
+              <w:rPr>
+                <w:rFonts w:ascii="Courier New" w:hAnsi="Courier New" w:cs="Courier New"/>
+                <w:sz w:val="20"/>
+                <w:szCs w:val="20"/>
+              </w:rPr>
+              <w:t xml:space="preserve">  &lt;!-- Upgra</w:t>
+            </w:r>
+            <w:r>
+              <w:rPr>
+                <w:rFonts w:ascii="Courier New" w:hAnsi="Courier New" w:cs="Courier New" w:hint="eastAsia"/>
+                <w:sz w:val="20"/>
+                <w:szCs w:val="20"/>
+              </w:rPr>
+              <w:t>t</w:t>
+            </w:r>
+            <w:r>
+              <w:rPr>
+                <w:rFonts w:ascii="Courier New" w:hAnsi="Courier New" w:cs="Courier New"/>
+                <w:sz w:val="20"/>
+                <w:szCs w:val="20"/>
+              </w:rPr>
+              <w:t>e</w:t>
+            </w:r>
+            <w:r>
+              <w:rPr>
+                <w:rFonts w:ascii="Courier New" w:hAnsi="Courier New" w:cs="Courier New" w:hint="eastAsia"/>
+                <w:sz w:val="20"/>
+                <w:szCs w:val="20"/>
+              </w:rPr>
+              <w:t>d</w:t>
+            </w:r>
+            <w:r>
+              <w:rPr>
+                <w:rFonts w:ascii="Courier New" w:hAnsi="Courier New" w:cs="Courier New"/>
+                <w:sz w:val="20"/>
+                <w:szCs w:val="20"/>
+              </w:rPr>
+              <w:t xml:space="preserve"> 14.00 --&gt;</w:t>
+            </w:r>
+          </w:p>
+          <w:p>
+            <w:pPr>
+              <w:autoSpaceDE w:val="0"/>
+              <w:autoSpaceDN w:val="0"/>
+              <w:adjustRightInd w:val="0"/>
+              <w:rPr>
+                <w:rFonts w:ascii="Courier New" w:hAnsi="Courier New" w:cs="Courier New"/>
+                <w:sz w:val="20"/>
+                <w:szCs w:val="20"/>
+              </w:rPr>
+            </w:pPr>
+            <w:r>
+              <w:rPr>
+                <w:rFonts w:ascii="Courier New" w:hAnsi="Courier New" w:cs="Courier New"/>
+                <w:sz w:val="20"/>
+                <w:szCs w:val="20"/>
+              </w:rPr>
+              <w:t xml:space="preserve">  &lt;!-- --&gt;</w:t>
+            </w:r>
+          </w:p>
+          <w:p>
+            <w:pPr>
+              <w:autoSpaceDE w:val="0"/>
+              <w:autoSpaceDN w:val="0"/>
+              <w:adjustRightInd w:val="0"/>
+              <w:rPr>
+                <w:rFonts w:ascii="Courier New" w:hAnsi="Courier New" w:cs="Courier New"/>
+                <w:sz w:val="20"/>
+                <w:szCs w:val="20"/>
+              </w:rPr>
+            </w:pPr>
+            <w:r>
+              <w:rPr>
+                <w:rFonts w:ascii="Courier New" w:hAnsi="Courier New" w:cs="Courier New"/>
+                <w:sz w:val="20"/>
+                <w:szCs w:val="20"/>
+              </w:rPr>
+              <w:t xml:space="preserve">  &lt;DB&gt;</w:t>
+            </w:r>
+          </w:p>
+          <w:p>
+            <w:pPr>
+              <w:autoSpaceDE w:val="0"/>
+              <w:autoSpaceDN w:val="0"/>
+              <w:adjustRightInd w:val="0"/>
+              <w:rPr>
+                <w:rFonts w:ascii="Courier New" w:hAnsi="Courier New" w:cs="Courier New"/>
+                <w:sz w:val="20"/>
+                <w:szCs w:val="20"/>
+              </w:rPr>
+            </w:pPr>
+            <w:r>
+              <w:rPr>
+                <w:rFonts w:ascii="Courier New" w:hAnsi="Courier New" w:cs="Courier New"/>
+                <w:sz w:val="20"/>
+                <w:szCs w:val="20"/>
+              </w:rPr>
+              <w:t xml:space="preserve">    &lt;URL&gt;jdbc:teradata://153.65.197.21/&lt;/URL&gt;</w:t>
+            </w:r>
+          </w:p>
+          <w:p>
+            <w:pPr>
+              <w:autoSpaceDE w:val="0"/>
+              <w:autoSpaceDN w:val="0"/>
+              <w:adjustRightInd w:val="0"/>
+              <w:rPr>
+                <w:rFonts w:ascii="Courier New" w:hAnsi="Courier New" w:cs="Courier New"/>
+                <w:sz w:val="20"/>
+                <w:szCs w:val="20"/>
+              </w:rPr>
+            </w:pPr>
+            <w:r>
+              <w:rPr>
+                <w:rFonts w:ascii="Courier New" w:hAnsi="Courier New" w:cs="Courier New"/>
+                <w:sz w:val="20"/>
+                <w:szCs w:val="20"/>
+              </w:rPr>
+              <w:t xml:space="preserve">    &lt;DATABASE&gt;</w:t>
+            </w:r>
+            <w:r>
+              <w:rPr>
+                <w:rFonts w:ascii="Courier New" w:hAnsi="Courier New" w:cs="Courier New"/>
+                <w:color w:val="000000"/>
+                <w:sz w:val="20"/>
+                <w:szCs w:val="20"/>
+                <w:u w:val="single"/>
+              </w:rPr>
+              <w:t>kingtest</w:t>
+            </w:r>
+            <w:r>
+              <w:rPr>
+                <w:rFonts w:ascii="Courier New" w:hAnsi="Courier New" w:cs="Courier New"/>
+                <w:sz w:val="20"/>
+                <w:szCs w:val="20"/>
+              </w:rPr>
+              <w:t>&lt;/DATABASE&gt;</w:t>
+            </w:r>
+          </w:p>
+          <w:p>
+            <w:pPr>
+              <w:autoSpaceDE w:val="0"/>
+              <w:autoSpaceDN w:val="0"/>
+              <w:adjustRightInd w:val="0"/>
+              <w:rPr>
+                <w:rFonts w:ascii="Courier New" w:hAnsi="Courier New" w:cs="Courier New"/>
+                <w:sz w:val="20"/>
+                <w:szCs w:val="20"/>
+              </w:rPr>
+            </w:pPr>
+            <w:r>
+              <w:rPr>
+                <w:rFonts w:ascii="Courier New" w:hAnsi="Courier New" w:cs="Courier New"/>
+                <w:sz w:val="20"/>
+                <w:szCs w:val="20"/>
+              </w:rPr>
+              <w:t xml:space="preserve">    &lt;CHARSET&gt;ASCII&lt;/CHARSET&gt;</w:t>
+            </w:r>
+          </w:p>
+          <w:p>
+            <w:pPr>
+              <w:autoSpaceDE w:val="0"/>
+              <w:autoSpaceDN w:val="0"/>
+              <w:adjustRightInd w:val="0"/>
+              <w:rPr>
+                <w:rFonts w:ascii="Courier New" w:hAnsi="Courier New" w:cs="Courier New"/>
+                <w:sz w:val="20"/>
+                <w:szCs w:val="20"/>
+              </w:rPr>
+            </w:pPr>
+            <w:r>
+              <w:rPr>
+                <w:rFonts w:ascii="Courier New" w:hAnsi="Courier New" w:cs="Courier New"/>
+                <w:sz w:val="20"/>
+                <w:szCs w:val="20"/>
+              </w:rPr>
+              <w:t xml:space="preserve">    &lt;TMODE&gt;TERA&lt;/TMODE&gt;</w:t>
+            </w:r>
+          </w:p>
+          <w:p>
+            <w:pPr>
+              <w:autoSpaceDE w:val="0"/>
+              <w:autoSpaceDN w:val="0"/>
+              <w:adjustRightInd w:val="0"/>
+              <w:rPr>
+                <w:rFonts w:ascii="Courier New" w:hAnsi="Courier New" w:cs="Courier New"/>
+                <w:sz w:val="20"/>
+                <w:szCs w:val="20"/>
+              </w:rPr>
+            </w:pPr>
+            <w:r>
+              <w:rPr>
+                <w:rFonts w:ascii="Courier New" w:hAnsi="Courier New" w:cs="Courier New"/>
+                <w:sz w:val="20"/>
+                <w:szCs w:val="20"/>
+              </w:rPr>
+              <w:t xml:space="preserve">    &lt;USERNAME&gt;</w:t>
+            </w:r>
+            <w:r>
+              <w:rPr>
+                <w:rFonts w:ascii="Courier New" w:hAnsi="Courier New" w:cs="Courier New"/>
+                <w:color w:val="000000"/>
+                <w:sz w:val="20"/>
+                <w:szCs w:val="20"/>
+                <w:u w:val="single"/>
+              </w:rPr>
+              <w:t>dbc</w:t>
+            </w:r>
+            <w:r>
+              <w:rPr>
+                <w:rFonts w:ascii="Courier New" w:hAnsi="Courier New" w:cs="Courier New"/>
+                <w:sz w:val="20"/>
+                <w:szCs w:val="20"/>
+              </w:rPr>
+              <w:t>&lt;/USERNAME&gt;</w:t>
+            </w:r>
+          </w:p>
+          <w:p>
+            <w:pPr>
+              <w:autoSpaceDE w:val="0"/>
+              <w:autoSpaceDN w:val="0"/>
+              <w:adjustRightInd w:val="0"/>
+              <w:rPr>
+                <w:rFonts w:ascii="Courier New" w:hAnsi="Courier New" w:cs="Courier New"/>
+                <w:sz w:val="20"/>
+                <w:szCs w:val="20"/>
+              </w:rPr>
+            </w:pPr>
+            <w:r>
+              <w:rPr>
+                <w:rFonts w:ascii="Courier New" w:hAnsi="Courier New" w:cs="Courier New"/>
+                <w:sz w:val="20"/>
+                <w:szCs w:val="20"/>
+              </w:rPr>
+              <w:t xml:space="preserve">    &lt;PASSWORD&gt;</w:t>
+            </w:r>
+            <w:r>
+              <w:rPr>
+                <w:rFonts w:ascii="Courier New" w:hAnsi="Courier New" w:cs="Courier New"/>
+                <w:color w:val="000000"/>
+                <w:sz w:val="20"/>
+                <w:szCs w:val="20"/>
+                <w:u w:val="single"/>
+              </w:rPr>
+              <w:t>dbc</w:t>
+            </w:r>
+            <w:r>
+              <w:rPr>
+                <w:rFonts w:ascii="Courier New" w:hAnsi="Courier New" w:cs="Courier New"/>
+                <w:sz w:val="20"/>
+                <w:szCs w:val="20"/>
+              </w:rPr>
+              <w:t>&lt;/PASSWORD&gt;</w:t>
+            </w:r>
+          </w:p>
+          <w:p>
+            <w:pPr>
+              <w:rPr>
+                <w:rFonts w:hint="eastAsia"/>
+              </w:rPr>
+            </w:pPr>
+            <w:r>
+              <w:rPr>
+                <w:rFonts w:ascii="Courier New" w:hAnsi="Courier New" w:cs="Courier New"/>
+                <w:sz w:val="20"/>
+                <w:szCs w:val="20"/>
+              </w:rPr>
+              <w:t xml:space="preserve">  &lt;/DB&gt;</w:t>
+            </w:r>
+          </w:p>
+        </w:tc>
+      </w:tr>
+    </w:tbl>
+    <w:p>
+      <w:pPr>
+        <w:rPr>
+          <w:rFonts w:hint="eastAsia"/>
+        </w:rPr>
+      </w:pPr>
+    </w:p>
+    <w:p>
+      <w:pPr>
+        <w:rPr>
+          <w:rFonts w:hint="eastAsia"/>
+        </w:rPr>
+      </w:pPr>
+    </w:p>
+    <w:p/>
+    <w:p>
+      <w:pPr>
+        <w:rPr>
+          <w:b/>
+          <w:bCs/>
+          <w:kern w:val="44"/>
+          <w:sz w:val="44"/>
+          <w:szCs w:val="44"/>
+        </w:rPr>
+      </w:pPr>
+      <w:r>
+        <w:br w:type="page"/>
+      </w:r>
+    </w:p>
+    <w:p>
+      <w:pPr>
+        <w:pStyle w:val="Heading1"/>
+      </w:pPr>
+      <w:r>
+        <w:rPr>
+          <w:rFonts w:hint="eastAsia"/>
+        </w:rPr>
+        <w:lastRenderedPageBreak/>
+        <w:t>相关</w:t>
+      </w:r>
+      <w:r>
+        <w:rPr>
+          <w:rFonts w:hint="eastAsia"/>
+        </w:rPr>
+        <w:t>记录：</w:t>
+      </w:r>
+    </w:p>
+    <w:p>
+      <w:pPr>
+        <w:pStyle w:val="ListParagraph"/>
+        <w:numPr>
+          <w:ilvl w:val="0"/>
+          <w:numId w:val="3"/>
+        </w:numPr>
+      </w:pPr>
+      <w:r>
+        <w:rPr>
+          <w:rFonts w:hint="eastAsia"/>
+        </w:rPr>
+        <w:t>Export</w:t>
+      </w:r>
+      <w:r>
+        <w:rPr>
+          <w:rFonts w:hint="eastAsia"/>
+        </w:rPr>
+        <w:t>时采用</w:t>
+      </w:r>
+      <w:r>
+        <w:rPr>
+          <w:rFonts w:hint="eastAsia"/>
+        </w:rPr>
+        <w:t>show table</w:t>
+      </w:r>
+      <w:r>
+        <w:rPr>
+          <w:rFonts w:hint="eastAsia"/>
+        </w:rPr>
+        <w:t>产生</w:t>
+      </w:r>
+      <w:r>
+        <w:rPr>
+          <w:rFonts w:hint="eastAsia"/>
+        </w:rPr>
+        <w:t>CREATE</w:t>
+      </w:r>
+      <w:r>
+        <w:rPr>
+          <w:rFonts w:hint="eastAsia"/>
+        </w:rPr>
+        <w:t>语句，存入</w:t>
+      </w:r>
+      <w:r>
+        <w:rPr>
+          <w:rFonts w:hint="eastAsia"/>
+        </w:rPr>
+        <w:t>CREATE.sql</w:t>
+      </w:r>
+      <w:r>
+        <w:rPr>
+          <w:rFonts w:hint="eastAsia"/>
+        </w:rPr>
+        <w:t>文件中。</w:t>
+      </w:r>
+    </w:p>
+    <w:p>
+      <w:r>
+        <w:rPr>
+          <w:rFonts w:hint="eastAsia"/>
+        </w:rPr>
+        <w:t>不能直接采用</w:t>
+      </w:r>
+      <w:r>
+        <w:rPr>
+          <w:rFonts w:hint="eastAsia"/>
+        </w:rPr>
+        <w:t>DBC.tables</w:t>
+      </w:r>
+      <w:r>
+        <w:rPr>
+          <w:rFonts w:hint="eastAsia"/>
+        </w:rPr>
+        <w:t>中的</w:t>
+      </w:r>
+      <w:r>
+        <w:rPr>
+          <w:rFonts w:hint="eastAsia"/>
+        </w:rPr>
+        <w:t>requesttext</w:t>
+      </w:r>
+      <w:r>
+        <w:rPr>
+          <w:rFonts w:hint="eastAsia"/>
+        </w:rPr>
+        <w:t>字段中的语句，因为此字段中存的语句未必是</w:t>
+      </w:r>
+      <w:r>
+        <w:rPr>
+          <w:rFonts w:hint="eastAsia"/>
+        </w:rPr>
+        <w:t>CREATE</w:t>
+      </w:r>
+      <w:r>
+        <w:rPr>
+          <w:rFonts w:hint="eastAsia"/>
+        </w:rPr>
+        <w:t>语句，这可能导致表不一致，或者存在表依赖时无法创建成功</w:t>
+      </w:r>
+      <w:r>
+        <w:rPr>
+          <w:rFonts w:hint="eastAsia"/>
+        </w:rPr>
+        <w:t>等问题</w:t>
+      </w:r>
+      <w:r>
+        <w:rPr>
+          <w:rFonts w:hint="eastAsia"/>
+        </w:rPr>
+        <w:t>。</w:t>
+      </w:r>
+    </w:p>
+    <w:p>
+      <w:pPr>
+        <w:pStyle w:val="ListParagraph"/>
+        <w:numPr>
+          <w:ilvl w:val="0"/>
+          <w:numId w:val="3"/>
+        </w:numPr>
+      </w:pPr>
+      <w:r>
+        <w:rPr>
+          <w:rFonts w:hint="eastAsia"/>
+        </w:rPr>
+        <w:t>Export</w:t>
+      </w:r>
+      <w:r>
+        <w:rPr>
+          <w:rFonts w:hint="eastAsia"/>
+        </w:rPr>
+        <w:t>生成</w:t>
+      </w:r>
+      <w:r>
+        <w:rPr>
+          <w:rFonts w:hint="eastAsia"/>
+        </w:rPr>
+        <w:t>CREATE</w:t>
+      </w:r>
+      <w:r>
+        <w:rPr>
+          <w:rFonts w:hint="eastAsia"/>
+        </w:rPr>
+        <w:t>语句的同时构造相应的</w:t>
+      </w:r>
+      <w:r>
+        <w:rPr>
+          <w:rFonts w:hint="eastAsia"/>
+        </w:rPr>
+        <w:t>DROP</w:t>
+      </w:r>
+      <w:r>
+        <w:rPr>
+          <w:rFonts w:hint="eastAsia"/>
+        </w:rPr>
+        <w:t>语句，用于</w:t>
+      </w:r>
+      <w:r>
+        <w:rPr>
+          <w:rFonts w:hint="eastAsia"/>
+        </w:rPr>
+        <w:t>Rollback</w:t>
+      </w:r>
+      <w:r>
+        <w:rPr>
+          <w:rFonts w:hint="eastAsia"/>
+        </w:rPr>
+        <w:t>。</w:t>
+      </w:r>
+      <w:r>
+        <w:rPr>
+          <w:rFonts w:hint="eastAsia"/>
+        </w:rPr>
+        <w:t>DROP</w:t>
+      </w:r>
+      <w:r>
+        <w:rPr>
+          <w:rFonts w:hint="eastAsia"/>
+        </w:rPr>
+        <w:t>语句的顺序是</w:t>
+      </w:r>
+      <w:r>
+        <w:rPr>
+          <w:rFonts w:hint="eastAsia"/>
+        </w:rPr>
+        <w:t>CREATE</w:t>
+      </w:r>
+      <w:r>
+        <w:rPr>
+          <w:rFonts w:hint="eastAsia"/>
+        </w:rPr>
+        <w:t>的反序；</w:t>
+      </w:r>
+      <w:r>
+        <w:rPr>
+          <w:rFonts w:hint="eastAsia"/>
+        </w:rPr>
+        <w:t>CREATE</w:t>
+      </w:r>
+      <w:r>
+        <w:rPr>
+          <w:rFonts w:hint="eastAsia"/>
+        </w:rPr>
+        <w:t>按建表时间戳顺序。</w:t>
+      </w:r>
+    </w:p>
+    <w:p>
+      <w:pPr>
+        <w:pStyle w:val="ListParagraph"/>
+      </w:pPr>
+    </w:p>
+    <w:p>
+      <w:pPr>
+        <w:pStyle w:val="ListParagraph"/>
+        <w:numPr>
+          <w:ilvl w:val="0"/>
+          <w:numId w:val="3"/>
+        </w:numPr>
+      </w:pPr>
+      <w:r>
+        <w:rPr>
+          <w:rFonts w:hint="eastAsia"/>
+        </w:rPr>
+        <w:t>生成</w:t>
+      </w:r>
+      <w:r>
+        <w:rPr>
+          <w:rFonts w:hint="eastAsia"/>
+        </w:rPr>
+        <w:t>CREATE</w:t>
+      </w:r>
+      <w:r>
+        <w:rPr>
+          <w:rFonts w:hint="eastAsia"/>
+        </w:rPr>
+        <w:t>和</w:t>
+      </w:r>
+      <w:r>
+        <w:rPr>
+          <w:rFonts w:hint="eastAsia"/>
+        </w:rPr>
+        <w:t>DROP</w:t>
+      </w:r>
+      <w:r>
+        <w:rPr>
+          <w:rFonts w:hint="eastAsia"/>
+        </w:rPr>
+        <w:t>时，需要去掉语句中的数据库名信息。</w:t>
+      </w:r>
+    </w:p>
+    <w:p>
+      <w:pPr>
+        <w:pStyle w:val="ListParagraph"/>
+      </w:pPr>
+      <w:r>
+        <w:rPr>
+          <w:rFonts w:hint="eastAsia"/>
+        </w:rPr>
+        <w:t>如：</w:t>
+      </w:r>
+      <w:r>
+        <w:rPr>
+          <w:rFonts w:hint="eastAsia"/>
+        </w:rPr>
+        <w:t>create dbname.tablename</w:t>
+      </w:r>
+      <w:r>
+        <w:t>…</w:t>
+      </w:r>
+      <w:r>
+        <w:rPr>
+          <w:rFonts w:hint="eastAsia"/>
+        </w:rPr>
+        <w:t>形式需要变换为</w:t>
+      </w:r>
+      <w:r>
+        <w:rPr>
+          <w:rFonts w:hint="eastAsia"/>
+        </w:rPr>
+        <w:t>create tablename</w:t>
+      </w:r>
+      <w:r>
+        <w:rPr>
+          <w:rFonts w:hint="eastAsia"/>
+        </w:rPr>
+        <w:t>形式，因为导入和导出的数据库名可能不相同。</w:t>
+      </w:r>
+    </w:p>
+    <w:p>
+      <w:pPr>
+        <w:pStyle w:val="ListParagraph"/>
+        <w:numPr>
+          <w:ilvl w:val="0"/>
+          <w:numId w:val="3"/>
+        </w:numPr>
+      </w:pPr>
+      <w:r>
+        <w:rPr>
+          <w:rFonts w:hint="eastAsia"/>
+        </w:rPr>
+        <w:t>SystemFE</w:t>
+      </w:r>
+      <w:r>
+        <w:rPr>
+          <w:rFonts w:hint="eastAsia"/>
+        </w:rPr>
+        <w:t>中的表均由</w:t>
+      </w:r>
+      <w:r>
+        <w:rPr>
+          <w:rFonts w:hint="eastAsia"/>
+        </w:rPr>
+        <w:t>DBC</w:t>
+      </w:r>
+      <w:r>
+        <w:rPr>
+          <w:rFonts w:hint="eastAsia"/>
+        </w:rPr>
+        <w:t>创建，</w:t>
+      </w:r>
+      <w:r>
+        <w:rPr>
+          <w:rFonts w:hint="eastAsia"/>
+        </w:rPr>
+        <w:t>pct_hist_usr</w:t>
+      </w:r>
+      <w:r>
+        <w:rPr>
+          <w:rFonts w:hint="eastAsia"/>
+        </w:rPr>
+        <w:t>对</w:t>
+      </w:r>
+      <w:r>
+        <w:rPr>
+          <w:rFonts w:hint="eastAsia"/>
+        </w:rPr>
+        <w:t>systemfe</w:t>
+      </w:r>
+      <w:r>
+        <w:rPr>
+          <w:rFonts w:hint="eastAsia"/>
+        </w:rPr>
+        <w:t>无</w:t>
+      </w:r>
+      <w:r>
+        <w:rPr>
+          <w:rFonts w:hint="eastAsia"/>
+        </w:rPr>
+        <w:t>R</w:t>
+      </w:r>
+      <w:r>
+        <w:rPr>
+          <w:rFonts w:hint="eastAsia"/>
+        </w:rPr>
+        <w:t>权限，但是对</w:t>
+      </w:r>
+      <w:r>
+        <w:rPr>
+          <w:rFonts w:hint="eastAsia"/>
+        </w:rPr>
+        <w:t>DBC</w:t>
+      </w:r>
+      <w:r>
+        <w:rPr>
+          <w:rFonts w:hint="eastAsia"/>
+        </w:rPr>
+        <w:t>的</w:t>
+      </w:r>
+      <w:r>
+        <w:rPr>
+          <w:rFonts w:hint="eastAsia"/>
+        </w:rPr>
+        <w:t>ALL</w:t>
+      </w:r>
+      <w:r>
+        <w:rPr>
+          <w:rFonts w:hint="eastAsia"/>
+        </w:rPr>
+        <w:t>有</w:t>
+      </w:r>
+      <w:r>
+        <w:rPr>
+          <w:rFonts w:hint="eastAsia"/>
+        </w:rPr>
+        <w:t>R</w:t>
+      </w:r>
+      <w:r>
+        <w:rPr>
+          <w:rFonts w:hint="eastAsia"/>
+        </w:rPr>
+        <w:t>权限，因而可以访问</w:t>
+      </w:r>
+      <w:r>
+        <w:rPr>
+          <w:rFonts w:hint="eastAsia"/>
+        </w:rPr>
+        <w:t>systemfe</w:t>
+      </w:r>
+      <w:r>
+        <w:rPr>
+          <w:rFonts w:hint="eastAsia"/>
+        </w:rPr>
+        <w:t>的表。</w:t>
+      </w:r>
+    </w:p>
+    <w:p/>
+    <w:p>
+      <w:pPr>
+        <w:pStyle w:val="ListParagraph"/>
+        <w:numPr>
+          <w:ilvl w:val="0"/>
+          <w:numId w:val="3"/>
+        </w:numPr>
+      </w:pPr>
+      <w:r>
+        <w:rPr>
+          <w:rFonts w:hint="eastAsia"/>
+        </w:rPr>
+        <w:t>SYSLIB</w:t>
+      </w:r>
+      <w:r>
+        <w:rPr>
+          <w:rFonts w:hint="eastAsia"/>
+        </w:rPr>
+        <w:t>中的表（其实是</w:t>
+      </w:r>
+      <w:r>
+        <w:rPr>
+          <w:rFonts w:hint="eastAsia"/>
+        </w:rPr>
+        <w:t>FUNCTION</w:t>
+      </w:r>
+      <w:r>
+        <w:rPr>
+          <w:rFonts w:hint="eastAsia"/>
+        </w:rPr>
+        <w:t>）也均由</w:t>
+      </w:r>
+      <w:r>
+        <w:rPr>
+          <w:rFonts w:hint="eastAsia"/>
+        </w:rPr>
+        <w:t>DBC</w:t>
+      </w:r>
+      <w:r>
+        <w:rPr>
+          <w:rFonts w:hint="eastAsia"/>
+        </w:rPr>
+        <w:t>创建。</w:t>
+      </w:r>
+      <w:r>
+        <w:rPr>
+          <w:rFonts w:hint="eastAsia"/>
+        </w:rPr>
+        <w:t>因此在实现权限</w:t>
+      </w:r>
+      <w:r>
+        <w:rPr>
+          <w:rFonts w:hint="eastAsia"/>
+        </w:rPr>
+        <w:t>check</w:t>
+      </w:r>
+      <w:r>
+        <w:rPr>
+          <w:rFonts w:hint="eastAsia"/>
+        </w:rPr>
+        <w:t>时，先</w:t>
+      </w:r>
+      <w:r>
+        <w:rPr>
+          <w:rFonts w:hint="eastAsia"/>
+        </w:rPr>
+        <w:t>check</w:t>
+      </w:r>
+      <w:r>
+        <w:rPr>
+          <w:rFonts w:hint="eastAsia"/>
+        </w:rPr>
+        <w:t>对</w:t>
+      </w:r>
+      <w:r>
+        <w:rPr>
+          <w:rFonts w:hint="eastAsia"/>
+        </w:rPr>
+        <w:t>DBC</w:t>
+      </w:r>
+      <w:r>
+        <w:rPr>
+          <w:rFonts w:hint="eastAsia"/>
+        </w:rPr>
+        <w:t>的</w:t>
+      </w:r>
+      <w:r>
+        <w:rPr>
+          <w:rFonts w:hint="eastAsia"/>
+        </w:rPr>
+        <w:t>ALL</w:t>
+      </w:r>
+      <w:r>
+        <w:rPr>
+          <w:rFonts w:hint="eastAsia"/>
+        </w:rPr>
+        <w:t>是否有</w:t>
+      </w:r>
+      <w:r>
+        <w:rPr>
+          <w:rFonts w:hint="eastAsia"/>
+        </w:rPr>
+        <w:t>R</w:t>
+      </w:r>
+      <w:r>
+        <w:rPr>
+          <w:rFonts w:hint="eastAsia"/>
+        </w:rPr>
+        <w:t>权限，若有，则直接跳过对单个表的检查。</w:t>
+      </w:r>
+    </w:p>
+    <w:p>
+      <w:pPr>
+        <w:pStyle w:val="ListParagraph"/>
+      </w:pPr>
+    </w:p>
+    <w:p>
+      <w:pPr>
+        <w:pStyle w:val="ListParagraph"/>
+        <w:numPr>
+          <w:ilvl w:val="0"/>
+          <w:numId w:val="3"/>
+        </w:numPr>
+      </w:pPr>
+      <w:r>
+        <w:t>SystemID</w:t>
+      </w:r>
+      <w:r>
+        <w:rPr>
+          <w:rFonts w:hint="eastAsia"/>
+        </w:rPr>
+        <w:t xml:space="preserve">, SystemName, DatabaseID, DatabaseName, TableID, </w:t>
+      </w:r>
+      <w:r>
+        <w:rPr>
+          <w:rFonts w:hint="eastAsia"/>
+        </w:rPr>
+        <w:t>分别指的是什么？</w:t>
+      </w:r>
+    </w:p>
+    <w:p>
+      <w:pPr>
+        <w:pStyle w:val="ListParagraph"/>
+      </w:pPr>
+    </w:p>
+    <w:p>
+      <w:pPr>
+        <w:pStyle w:val="ListParagraph"/>
+        <w:numPr>
+          <w:ilvl w:val="0"/>
+          <w:numId w:val="3"/>
+        </w:numPr>
+      </w:pPr>
+    </w:p>
+    <w:p>
+      <w:r>
+        <w:t>20130328</w:t>
+      </w:r>
+    </w:p>
+    <w:p>
+      <w:r>
+        <w:t xml:space="preserve">ExportRun </w:t>
+      </w:r>
+      <w:r>
+        <w:rPr>
+          <w:rFonts w:hint="eastAsia"/>
+        </w:rPr>
+        <w:t>参数：</w:t>
+      </w:r>
+    </w:p>
+    <w:p>
+      <w:r>
+        <w:rPr>
+          <w:rFonts w:hint="eastAsia"/>
+        </w:rPr>
+        <w:t>第一个参数</w:t>
+      </w:r>
+      <w:r>
+        <w:rPr>
+          <w:rFonts w:hint="eastAsia"/>
+        </w:rPr>
+        <w:t>EF</w:t>
+      </w:r>
+      <w:r>
+        <w:rPr>
+          <w:rFonts w:hint="eastAsia"/>
+        </w:rPr>
+        <w:t>表示不导出</w:t>
+      </w:r>
+      <w:r>
+        <w:rPr>
+          <w:rFonts w:hint="eastAsia"/>
+        </w:rPr>
+        <w:t>PhysicalConfiguration</w:t>
+      </w:r>
+      <w:r>
+        <w:rPr>
+          <w:rFonts w:hint="eastAsia"/>
+        </w:rPr>
+        <w:t>和</w:t>
+      </w:r>
+      <w:r>
+        <w:rPr>
+          <w:rFonts w:hint="eastAsia"/>
+        </w:rPr>
+        <w:t>VirtualConfiguration</w:t>
+      </w:r>
+    </w:p>
+    <w:p>
+      <w:r>
+        <w:rPr>
+          <w:rFonts w:hint="eastAsia"/>
+        </w:rPr>
+        <w:t>第二个参数</w:t>
+      </w:r>
+      <w:r>
+        <w:rPr>
+          <w:rFonts w:hint="eastAsia"/>
+        </w:rPr>
+        <w:t>F</w:t>
+      </w:r>
+      <w:r>
+        <w:rPr>
+          <w:rFonts w:hint="eastAsia"/>
+        </w:rPr>
+        <w:t>表示通过读取保存的</w:t>
+      </w:r>
+      <w:r>
+        <w:rPr>
+          <w:rFonts w:hint="eastAsia"/>
+        </w:rPr>
+        <w:t>CSV</w:t>
+      </w:r>
+      <w:r>
+        <w:rPr>
+          <w:rFonts w:hint="eastAsia"/>
+        </w:rPr>
+        <w:t>文件的记录存入</w:t>
+      </w:r>
+      <w:r>
+        <w:rPr>
+          <w:rFonts w:hint="eastAsia"/>
+        </w:rPr>
+        <w:t>PostgreSQL</w:t>
+      </w:r>
+      <w:r>
+        <w:rPr>
+          <w:rFonts w:hint="eastAsia"/>
+        </w:rPr>
+        <w:t>中，不加</w:t>
+      </w:r>
+      <w:r>
+        <w:rPr>
+          <w:rFonts w:hint="eastAsia"/>
+        </w:rPr>
+        <w:t>F</w:t>
+      </w:r>
+      <w:r>
+        <w:rPr>
+          <w:rFonts w:hint="eastAsia"/>
+        </w:rPr>
+        <w:t>则分别导出到</w:t>
+      </w:r>
+      <w:r>
+        <w:rPr>
+          <w:rFonts w:hint="eastAsia"/>
+        </w:rPr>
+        <w:t>CSV</w:t>
+      </w:r>
+      <w:r>
+        <w:rPr>
+          <w:rFonts w:hint="eastAsia"/>
+        </w:rPr>
+        <w:t>和</w:t>
+      </w:r>
+      <w:r>
+        <w:rPr>
+          <w:rFonts w:hint="eastAsia"/>
+        </w:rPr>
+        <w:t>PostgreSQL</w:t>
+      </w:r>
+    </w:p>
+    <w:p/>
+    <w:p/>
+    <w:p>
+      <w:r>
+        <w:br w:type="page"/>
+      </w:r>
+    </w:p>
+    <w:p/>
+    <w:p>
+      <w:pPr>
+        <w:pStyle w:val="Heading1"/>
+      </w:pPr>
+      <w:r>
+        <w:rPr>
+          <w:rStyle w:val="Heading1Char"/>
+          <w:rFonts w:hint="eastAsia"/>
+        </w:rPr>
+        <w:t>目前支持的</w:t>
+      </w:r>
+      <w:r>
+        <w:rPr>
+          <w:rStyle w:val="Heading1Char"/>
+          <w:rFonts w:hint="eastAsia"/>
+        </w:rPr>
+        <w:t>DDL</w:t>
+      </w:r>
+      <w:r>
+        <w:rPr>
+          <w:rStyle w:val="Heading1Char"/>
+          <w:rFonts w:hint="eastAsia"/>
+        </w:rPr>
+        <w:t>类型</w:t>
+      </w:r>
+      <w:r>
+        <w:rPr>
+          <w:rFonts w:hint="eastAsia"/>
+        </w:rPr>
+        <w:t>：</w:t>
+      </w:r>
+    </w:p>
+    <w:tbl>
+      <w:tblPr>
+        <w:tblStyle w:val="TableGrid"/>
+        <w:tblW w:w="0" w:type="auto"/>
+        <w:tblLook w:val="04A0" w:firstRow="1" w:lastRow="0" w:firstColumn="1" w:lastColumn="0" w:noHBand="0" w:noVBand="1"/>
+      </w:tblPr>
+      <w:tblGrid>
+        <w:gridCol w:w="9576"/>
+      </w:tblGrid>
+      <w:tr>
+        <w:tc>
+          <w:tcPr>
+            <w:tcW w:w="9576" w:type="dxa"/>
+          </w:tcPr>
+          <w:p>
             <w:r>
               <w:rPr>
                 <w:rFonts w:hint="eastAsia"/>
@@ -2016,15 +2489,15 @@
     <w:lsdException w:name="Bibliography" w:uiPriority="37"/>
     <w:lsdException w:name="TOC Heading" w:uiPriority="39" w:qFormat="1"/>
   </w:latentStyles>
-  <w:style w:type="paragraph" w:default="1" w:styleId="a">
+  <w:style w:type="paragraph" w:default="1" w:styleId="Normal">
     <w:name w:val="Normal"/>
     <w:qFormat/>
   </w:style>
-  <w:style w:type="paragraph" w:styleId="1">
+  <w:style w:type="paragraph" w:styleId="Heading1">
     <w:name w:val="heading 1"/>
-    <w:basedOn w:val="a"/>
-    <w:next w:val="a"/>
-    <w:link w:val="1Char"/>
+    <w:basedOn w:val="Normal"/>
+    <w:next w:val="Normal"/>
+    <w:link w:val="Heading1Char"/>
     <w:uiPriority w:val="9"/>
     <w:qFormat/>
     <w:rsid w:val="005546D3"/>
@@ -2042,13 +2515,12 @@
       <w:szCs w:val="44"/>
     </w:rPr>
   </w:style>
-  <w:style w:type="character" w:default="1" w:styleId="a0">
+  <w:style w:type="character" w:default="1" w:styleId="DefaultParagraphFont">
     <w:name w:val="Default Paragraph Font"/>
     <w:uiPriority w:val="1"/>
-    <w:semiHidden/>
     <w:unhideWhenUsed/>
   </w:style>
-  <w:style w:type="table" w:default="1" w:styleId="a1">
+  <w:style w:type="table" w:default="1" w:styleId="TableNormal">
     <w:name w:val="Normal Table"/>
     <w:uiPriority w:val="99"/>
     <w:semiHidden/>
@@ -2063,15 +2535,15 @@
       </w:tblCellMar>
     </w:tblPr>
   </w:style>
-  <w:style w:type="numbering" w:default="1" w:styleId="a2">
+  <w:style w:type="numbering" w:default="1" w:styleId="NoList">
     <w:name w:val="No List"/>
     <w:uiPriority w:val="99"/>
     <w:semiHidden/>
     <w:unhideWhenUsed/>
   </w:style>
-  <w:style w:type="paragraph" w:styleId="a3">
+  <w:style w:type="paragraph" w:styleId="ListParagraph">
     <w:name w:val="List Paragraph"/>
-    <w:basedOn w:val="a"/>
+    <w:basedOn w:val="Normal"/>
     <w:uiPriority w:val="34"/>
     <w:qFormat/>
     <w:rsid w:val="00C44744"/>
@@ -2080,9 +2552,9 @@
       <w:contextualSpacing/>
     </w:pPr>
   </w:style>
-  <w:style w:type="table" w:styleId="a4">
+  <w:style w:type="table" w:styleId="TableGrid">
     <w:name w:val="Table Grid"/>
-    <w:basedOn w:val="a1"/>
+    <w:basedOn w:val="TableNormal"/>
     <w:uiPriority w:val="59"/>
     <w:rsid w:val="00243170"/>
     <w:pPr>
@@ -2106,10 +2578,10 @@
       </w:tblCellMar>
     </w:tblPr>
   </w:style>
-  <w:style w:type="character" w:customStyle="1" w:styleId="1Char">
-    <w:name w:val="标题 1 Char"/>
-    <w:basedOn w:val="a0"/>
-    <w:link w:val="1"/>
+  <w:style w:type="character" w:customStyle="1" w:styleId="Heading1Char">
+    <w:name w:val="Heading 1 Char"/>
+    <w:basedOn w:val="DefaultParagraphFont"/>
+    <w:link w:val="Heading1"/>
     <w:uiPriority w:val="9"/>
     <w:rsid w:val="005546D3"/>
     <w:rPr>
@@ -2279,15 +2751,15 @@
     <w:lsdException w:name="Bibliography" w:uiPriority="37"/>
     <w:lsdException w:name="TOC Heading" w:uiPriority="39" w:qFormat="1"/>
   </w:latentStyles>
-  <w:style w:type="paragraph" w:default="1" w:styleId="a">
+  <w:style w:type="paragraph" w:default="1" w:styleId="Normal">
     <w:name w:val="Normal"/>
     <w:qFormat/>
   </w:style>
-  <w:style w:type="paragraph" w:styleId="1">
+  <w:style w:type="paragraph" w:styleId="Heading1">
     <w:name w:val="heading 1"/>
-    <w:basedOn w:val="a"/>
-    <w:next w:val="a"/>
-    <w:link w:val="1Char"/>
+    <w:basedOn w:val="Normal"/>
+    <w:next w:val="Normal"/>
+    <w:link w:val="Heading1Char"/>
     <w:uiPriority w:val="9"/>
     <w:qFormat/>
     <w:rsid w:val="005546D3"/>
@@ -2305,13 +2777,12 @@
       <w:szCs w:val="44"/>
     </w:rPr>
   </w:style>
-  <w:style w:type="character" w:default="1" w:styleId="a0">
+  <w:style w:type="character" w:default="1" w:styleId="DefaultParagraphFont">
     <w:name w:val="Default Paragraph Font"/>
     <w:uiPriority w:val="1"/>
-    <w:semiHidden/>
     <w:unhideWhenUsed/>
   </w:style>
-  <w:style w:type="table" w:default="1" w:styleId="a1">
+  <w:style w:type="table" w:default="1" w:styleId="TableNormal">
     <w:name w:val="Normal Table"/>
     <w:uiPriority w:val="99"/>
     <w:semiHidden/>
@@ -2326,15 +2797,15 @@
       </w:tblCellMar>
     </w:tblPr>
   </w:style>
-  <w:style w:type="numbering" w:default="1" w:styleId="a2">
+  <w:style w:type="numbering" w:default="1" w:styleId="NoList">
     <w:name w:val="No List"/>
     <w:uiPriority w:val="99"/>
     <w:semiHidden/>
     <w:unhideWhenUsed/>
   </w:style>
-  <w:style w:type="paragraph" w:styleId="a3">
+  <w:style w:type="paragraph" w:styleId="ListParagraph">
     <w:name w:val="List Paragraph"/>
-    <w:basedOn w:val="a"/>
+    <w:basedOn w:val="Normal"/>
     <w:uiPriority w:val="34"/>
     <w:qFormat/>
     <w:rsid w:val="00C44744"/>
@@ -2343,9 +2814,9 @@
       <w:contextualSpacing/>
     </w:pPr>
   </w:style>
-  <w:style w:type="table" w:styleId="a4">
+  <w:style w:type="table" w:styleId="TableGrid">
     <w:name w:val="Table Grid"/>
-    <w:basedOn w:val="a1"/>
+    <w:basedOn w:val="TableNormal"/>
     <w:uiPriority w:val="59"/>
     <w:rsid w:val="00243170"/>
     <w:pPr>
@@ -2369,10 +2840,10 @@
       </w:tblCellMar>
     </w:tblPr>
   </w:style>
-  <w:style w:type="character" w:customStyle="1" w:styleId="1Char">
-    <w:name w:val="标题 1 Char"/>
-    <w:basedOn w:val="a0"/>
-    <w:link w:val="1"/>
+  <w:style w:type="character" w:customStyle="1" w:styleId="Heading1Char">
+    <w:name w:val="Heading 1 Char"/>
+    <w:basedOn w:val="DefaultParagraphFont"/>
+    <w:link w:val="Heading1"/>
     <w:uiPriority w:val="9"/>
     <w:rsid w:val="005546D3"/>
     <w:rPr>
@@ -2394,7 +2865,7 @@
         <a:sysClr val="windowText" lastClr="000000"/>
       </a:dk1>
       <a:lt1>
-        <a:sysClr val="window" lastClr="FFFFFF"/>
+        <a:sysClr val="window" lastClr="C7EDCC"/>
       </a:lt1>
       <a:dk2>
         <a:srgbClr val="1F497D"/>

</xml_diff>